<commit_message>
Finishing the research requirements
</commit_message>
<xml_diff>
--- a/Reports/Final Assignment report - B00856100.docx
+++ b/Reports/Final Assignment report - B00856100.docx
@@ -132,6 +132,176 @@
           <w:szCs w:val="28"/>
         </w:rPr>
       </w:pPr>
+    </w:p>
+    <w:p>
+      <w:pPr>
+        <w:rPr>
+          <w:b/>
+          <w:bCs/>
+          <w:sz w:val="28"/>
+          <w:szCs w:val="28"/>
+        </w:rPr>
+      </w:pPr>
+    </w:p>
+    <w:p>
+      <w:pPr>
+        <w:rPr>
+          <w:b/>
+          <w:bCs/>
+          <w:sz w:val="28"/>
+          <w:szCs w:val="28"/>
+        </w:rPr>
+      </w:pPr>
+    </w:p>
+    <w:p>
+      <w:pPr>
+        <w:rPr>
+          <w:b/>
+          <w:bCs/>
+          <w:sz w:val="28"/>
+          <w:szCs w:val="28"/>
+        </w:rPr>
+      </w:pPr>
+    </w:p>
+    <w:p>
+      <w:pPr>
+        <w:rPr>
+          <w:b/>
+          <w:bCs/>
+          <w:sz w:val="28"/>
+          <w:szCs w:val="28"/>
+        </w:rPr>
+      </w:pPr>
+    </w:p>
+    <w:p>
+      <w:pPr>
+        <w:rPr>
+          <w:b/>
+          <w:bCs/>
+          <w:sz w:val="28"/>
+          <w:szCs w:val="28"/>
+        </w:rPr>
+      </w:pPr>
+    </w:p>
+    <w:p>
+      <w:pPr>
+        <w:rPr>
+          <w:b/>
+          <w:bCs/>
+          <w:sz w:val="28"/>
+          <w:szCs w:val="28"/>
+        </w:rPr>
+      </w:pPr>
+    </w:p>
+    <w:p>
+      <w:pPr>
+        <w:rPr>
+          <w:b/>
+          <w:bCs/>
+          <w:sz w:val="28"/>
+          <w:szCs w:val="28"/>
+        </w:rPr>
+      </w:pPr>
+    </w:p>
+    <w:p>
+      <w:pPr>
+        <w:rPr>
+          <w:b/>
+          <w:bCs/>
+          <w:sz w:val="28"/>
+          <w:szCs w:val="28"/>
+        </w:rPr>
+      </w:pPr>
+    </w:p>
+    <w:p>
+      <w:pPr>
+        <w:rPr>
+          <w:b/>
+          <w:bCs/>
+          <w:sz w:val="28"/>
+          <w:szCs w:val="28"/>
+        </w:rPr>
+      </w:pPr>
+    </w:p>
+    <w:p>
+      <w:pPr>
+        <w:rPr>
+          <w:b/>
+          <w:bCs/>
+          <w:sz w:val="28"/>
+          <w:szCs w:val="28"/>
+        </w:rPr>
+      </w:pPr>
+    </w:p>
+    <w:p>
+      <w:pPr>
+        <w:rPr>
+          <w:b/>
+          <w:bCs/>
+          <w:sz w:val="28"/>
+          <w:szCs w:val="28"/>
+        </w:rPr>
+      </w:pPr>
+    </w:p>
+    <w:p>
+      <w:pPr>
+        <w:rPr>
+          <w:b/>
+          <w:bCs/>
+          <w:sz w:val="28"/>
+          <w:szCs w:val="28"/>
+        </w:rPr>
+      </w:pPr>
+    </w:p>
+    <w:p>
+      <w:pPr>
+        <w:rPr>
+          <w:b/>
+          <w:bCs/>
+          <w:sz w:val="28"/>
+          <w:szCs w:val="28"/>
+        </w:rPr>
+      </w:pPr>
+    </w:p>
+    <w:p>
+      <w:pPr>
+        <w:rPr>
+          <w:b/>
+          <w:bCs/>
+          <w:sz w:val="28"/>
+          <w:szCs w:val="28"/>
+        </w:rPr>
+      </w:pPr>
+    </w:p>
+    <w:p>
+      <w:pPr>
+        <w:rPr>
+          <w:b/>
+          <w:bCs/>
+          <w:sz w:val="28"/>
+          <w:szCs w:val="28"/>
+        </w:rPr>
+      </w:pPr>
+    </w:p>
+    <w:p>
+      <w:pPr>
+        <w:rPr>
+          <w:b/>
+          <w:bCs/>
+          <w:sz w:val="28"/>
+          <w:szCs w:val="28"/>
+        </w:rPr>
+      </w:pPr>
+    </w:p>
+    <w:p>
+      <w:pPr>
+        <w:rPr>
+          <w:b/>
+          <w:bCs/>
+          <w:sz w:val="28"/>
+          <w:szCs w:val="28"/>
+        </w:rPr>
+      </w:pPr>
       <w:r>
         <w:rPr>
           <w:b/>
@@ -219,6 +389,7 @@
           <w:sz w:val="20"/>
           <w:szCs w:val="20"/>
         </w:rPr>
+        <w:lastRenderedPageBreak/>
         <w:tab/>
         <w:t xml:space="preserve">Then I had a planning meeting with my team to plan how we are going to work on the </w:t>
       </w:r>
@@ -277,8 +448,376 @@
           <w:sz w:val="20"/>
           <w:szCs w:val="20"/>
         </w:rPr>
-        <w:t>I firstly started researching each item on it’s own. First I read a lot about what a container is then what a GKE is and then what Azure is.</w:t>
-      </w:r>
+        <w:t xml:space="preserve">I firstly started researching each item on </w:t>
+      </w:r>
+      <w:r>
+        <w:rPr>
+          <w:sz w:val="20"/>
+          <w:szCs w:val="20"/>
+        </w:rPr>
+        <w:t>its</w:t>
+      </w:r>
+      <w:r>
+        <w:rPr>
+          <w:sz w:val="20"/>
+          <w:szCs w:val="20"/>
+        </w:rPr>
+        <w:t xml:space="preserve"> own. </w:t>
+      </w:r>
+      <w:r>
+        <w:rPr>
+          <w:sz w:val="20"/>
+          <w:szCs w:val="20"/>
+        </w:rPr>
+        <w:t>First,</w:t>
+      </w:r>
+      <w:r>
+        <w:rPr>
+          <w:sz w:val="20"/>
+          <w:szCs w:val="20"/>
+        </w:rPr>
+        <w:t xml:space="preserve"> I read a lot about what a container is</w:t>
+      </w:r>
+      <w:r>
+        <w:rPr>
+          <w:sz w:val="20"/>
+          <w:szCs w:val="20"/>
+        </w:rPr>
+        <w:t xml:space="preserve"> and what an API is</w:t>
+      </w:r>
+      <w:r>
+        <w:rPr>
+          <w:sz w:val="20"/>
+          <w:szCs w:val="20"/>
+        </w:rPr>
+        <w:t xml:space="preserve"> then what a GKE is and then what Azure is.</w:t>
+      </w:r>
+      <w:r>
+        <w:rPr>
+          <w:sz w:val="20"/>
+          <w:szCs w:val="20"/>
+        </w:rPr>
+        <w:t xml:space="preserve"> Then I researched what are</w:t>
+      </w:r>
+      <w:r>
+        <w:rPr>
+          <w:sz w:val="20"/>
+          <w:szCs w:val="20"/>
+        </w:rPr>
+        <w:t xml:space="preserve"> the benefits of GKE and what are the benefits of Azure each on their own.</w:t>
+      </w:r>
+      <w:r>
+        <w:rPr>
+          <w:sz w:val="20"/>
+          <w:szCs w:val="20"/>
+        </w:rPr>
+        <w:t xml:space="preserve"> After that I researched what is </w:t>
+      </w:r>
+      <w:r>
+        <w:rPr>
+          <w:sz w:val="20"/>
+          <w:szCs w:val="20"/>
+        </w:rPr>
+        <w:t>ISTIO</w:t>
+      </w:r>
+      <w:r>
+        <w:rPr>
+          <w:sz w:val="20"/>
+          <w:szCs w:val="20"/>
+        </w:rPr>
+        <w:t xml:space="preserve"> </w:t>
+      </w:r>
+      <w:r>
+        <w:rPr>
+          <w:sz w:val="20"/>
+          <w:szCs w:val="20"/>
+        </w:rPr>
+        <w:t>and what</w:t>
+      </w:r>
+      <w:r>
+        <w:rPr>
+          <w:sz w:val="20"/>
+          <w:szCs w:val="20"/>
+        </w:rPr>
+        <w:t xml:space="preserve"> is </w:t>
+      </w:r>
+      <w:r>
+        <w:rPr>
+          <w:sz w:val="20"/>
+          <w:szCs w:val="20"/>
+        </w:rPr>
+        <w:t>AKS.</w:t>
+      </w:r>
+    </w:p>
+    <w:p>
+      <w:pPr>
+        <w:rPr>
+          <w:sz w:val="20"/>
+          <w:szCs w:val="20"/>
+        </w:rPr>
+      </w:pPr>
+      <w:r>
+        <w:rPr>
+          <w:sz w:val="20"/>
+          <w:szCs w:val="20"/>
+        </w:rPr>
+        <w:tab/>
+        <w:t>After that,</w:t>
+      </w:r>
+      <w:r>
+        <w:rPr>
+          <w:sz w:val="20"/>
+          <w:szCs w:val="20"/>
+        </w:rPr>
+        <w:t xml:space="preserve"> I made some intensive research on comparing Azure with GKE and determining the pros and cons of each one of them to make the decision. I finally decided that the client should move to GKE due to the r</w:t>
+      </w:r>
+      <w:r>
+        <w:rPr>
+          <w:sz w:val="20"/>
+          <w:szCs w:val="20"/>
+        </w:rPr>
+        <w:t>easons mentioned in the answer of the first question below in the report.</w:t>
+      </w:r>
+    </w:p>
+    <w:p>
+      <w:pPr>
+        <w:rPr>
+          <w:sz w:val="20"/>
+          <w:szCs w:val="20"/>
+        </w:rPr>
+      </w:pPr>
+      <w:r>
+        <w:rPr>
+          <w:sz w:val="20"/>
+          <w:szCs w:val="20"/>
+        </w:rPr>
+        <w:tab/>
+        <w:t>After making the decision, I started researching on the services needed to run on GCP to run the APIs of the client and I listed them in the answer of the second question below.</w:t>
+      </w:r>
+    </w:p>
+    <w:p>
+      <w:pPr>
+        <w:rPr>
+          <w:sz w:val="20"/>
+          <w:szCs w:val="20"/>
+        </w:rPr>
+      </w:pPr>
+      <w:r>
+        <w:rPr>
+          <w:sz w:val="20"/>
+          <w:szCs w:val="20"/>
+        </w:rPr>
+        <w:tab/>
+        <w:t xml:space="preserve">Then I started researching the resources needed to do this migration </w:t>
+      </w:r>
+      <w:r>
+        <w:rPr>
+          <w:sz w:val="20"/>
+          <w:szCs w:val="20"/>
+        </w:rPr>
+        <w:t xml:space="preserve">smoothly. I also read an example of </w:t>
+      </w:r>
+      <w:r>
+        <w:rPr>
+          <w:sz w:val="20"/>
+          <w:szCs w:val="20"/>
+        </w:rPr>
+        <w:t>GitLab</w:t>
+      </w:r>
+      <w:r>
+        <w:rPr>
+          <w:sz w:val="20"/>
+          <w:szCs w:val="20"/>
+        </w:rPr>
+        <w:t xml:space="preserve"> migrating from Azure to GCP and how their </w:t>
+      </w:r>
+      <w:r>
+        <w:rPr>
+          <w:sz w:val="20"/>
+          <w:szCs w:val="20"/>
+        </w:rPr>
+        <w:t>preparation and process itself was.</w:t>
+      </w:r>
+      <w:r>
+        <w:rPr>
+          <w:sz w:val="20"/>
+          <w:szCs w:val="20"/>
+        </w:rPr>
+        <w:t xml:space="preserve"> (The process is illustrated in the answer to question 3 below)</w:t>
+      </w:r>
+    </w:p>
+    <w:p>
+      <w:pPr>
+        <w:rPr>
+          <w:sz w:val="20"/>
+          <w:szCs w:val="20"/>
+        </w:rPr>
+      </w:pPr>
+      <w:r>
+        <w:rPr>
+          <w:sz w:val="20"/>
+          <w:szCs w:val="20"/>
+        </w:rPr>
+        <w:tab/>
+        <w:t xml:space="preserve">Finally, I researched a </w:t>
+      </w:r>
+      <w:r>
+        <w:rPr>
+          <w:sz w:val="20"/>
+          <w:szCs w:val="20"/>
+        </w:rPr>
+        <w:t xml:space="preserve">deployment pattern </w:t>
+      </w:r>
+      <w:r>
+        <w:rPr>
+          <w:sz w:val="20"/>
+          <w:szCs w:val="20"/>
+        </w:rPr>
+        <w:t>I should</w:t>
+      </w:r>
+      <w:r>
+        <w:rPr>
+          <w:sz w:val="20"/>
+          <w:szCs w:val="20"/>
+        </w:rPr>
+        <w:t xml:space="preserve"> use to minimize the impact on my clients</w:t>
+      </w:r>
+      <w:r>
+        <w:rPr>
+          <w:sz w:val="20"/>
+          <w:szCs w:val="20"/>
+        </w:rPr>
+        <w:t xml:space="preserve">. After intensive research from some strategies and referring to the GitLab migration example. I made a </w:t>
+      </w:r>
+      <w:proofErr w:type="gramStart"/>
+      <w:r>
+        <w:rPr>
+          <w:sz w:val="20"/>
+          <w:szCs w:val="20"/>
+        </w:rPr>
+        <w:t>step by step</w:t>
+      </w:r>
+      <w:proofErr w:type="gramEnd"/>
+      <w:r>
+        <w:rPr>
+          <w:sz w:val="20"/>
+          <w:szCs w:val="20"/>
+        </w:rPr>
+        <w:t xml:space="preserve"> strategy to make the migration process as smooth as possible and also made some suggestions that needs evaluation by the clients on the risks of these suggestions and whether he intends to take these risks or not.</w:t>
+      </w:r>
+    </w:p>
+    <w:p>
+      <w:pPr>
+        <w:rPr>
+          <w:sz w:val="20"/>
+          <w:szCs w:val="20"/>
+        </w:rPr>
+      </w:pPr>
+      <w:r>
+        <w:rPr>
+          <w:sz w:val="20"/>
+          <w:szCs w:val="20"/>
+        </w:rPr>
+        <w:tab/>
+      </w:r>
+    </w:p>
+    <w:p>
+      <w:pPr>
+        <w:rPr>
+          <w:sz w:val="20"/>
+          <w:szCs w:val="20"/>
+        </w:rPr>
+      </w:pPr>
+    </w:p>
+    <w:p>
+      <w:pPr>
+        <w:rPr>
+          <w:b/>
+          <w:bCs/>
+          <w:sz w:val="28"/>
+          <w:szCs w:val="28"/>
+        </w:rPr>
+      </w:pPr>
+    </w:p>
+    <w:p>
+      <w:pPr>
+        <w:rPr>
+          <w:b/>
+          <w:bCs/>
+          <w:sz w:val="28"/>
+          <w:szCs w:val="28"/>
+        </w:rPr>
+      </w:pPr>
+    </w:p>
+    <w:p>
+      <w:pPr>
+        <w:rPr>
+          <w:b/>
+          <w:bCs/>
+          <w:sz w:val="28"/>
+          <w:szCs w:val="28"/>
+        </w:rPr>
+      </w:pPr>
+    </w:p>
+    <w:p>
+      <w:pPr>
+        <w:rPr>
+          <w:b/>
+          <w:bCs/>
+          <w:sz w:val="28"/>
+          <w:szCs w:val="28"/>
+        </w:rPr>
+      </w:pPr>
+    </w:p>
+    <w:p>
+      <w:pPr>
+        <w:rPr>
+          <w:b/>
+          <w:bCs/>
+          <w:sz w:val="28"/>
+          <w:szCs w:val="28"/>
+        </w:rPr>
+      </w:pPr>
+    </w:p>
+    <w:p>
+      <w:pPr>
+        <w:rPr>
+          <w:b/>
+          <w:bCs/>
+          <w:sz w:val="28"/>
+          <w:szCs w:val="28"/>
+        </w:rPr>
+      </w:pPr>
+    </w:p>
+    <w:p>
+      <w:pPr>
+        <w:rPr>
+          <w:b/>
+          <w:bCs/>
+          <w:sz w:val="28"/>
+          <w:szCs w:val="28"/>
+        </w:rPr>
+      </w:pPr>
+    </w:p>
+    <w:p>
+      <w:pPr>
+        <w:rPr>
+          <w:b/>
+          <w:bCs/>
+          <w:sz w:val="28"/>
+          <w:szCs w:val="28"/>
+        </w:rPr>
+      </w:pPr>
+    </w:p>
+    <w:p>
+      <w:pPr>
+        <w:rPr>
+          <w:b/>
+          <w:bCs/>
+          <w:sz w:val="28"/>
+          <w:szCs w:val="28"/>
+        </w:rPr>
+      </w:pPr>
     </w:p>
     <w:p>
       <w:pPr>
@@ -318,15 +857,19 @@
         </w:numPr>
         <w:rPr>
           <w:rFonts w:ascii="CMR10" w:eastAsia="CMR10" w:cs="CMR10"/>
-          <w:sz w:val="20"/>
-          <w:szCs w:val="20"/>
+          <w:b/>
+          <w:bCs/>
+          <w:sz w:val="24"/>
+          <w:szCs w:val="24"/>
         </w:rPr>
       </w:pPr>
       <w:r>
         <w:rPr>
           <w:rFonts w:ascii="CMR10" w:eastAsia="CMR10" w:cs="CMR10"/>
-          <w:sz w:val="20"/>
-          <w:szCs w:val="20"/>
+          <w:b/>
+          <w:bCs/>
+          <w:sz w:val="24"/>
+          <w:szCs w:val="24"/>
         </w:rPr>
         <w:t>Should we move to GKE? why?</w:t>
       </w:r>
@@ -335,13 +878,1718 @@
       <w:pPr>
         <w:ind w:left="720"/>
         <w:rPr>
-          <w:sz w:val="20"/>
-          <w:szCs w:val="20"/>
-        </w:rPr>
-      </w:pPr>
-      <w:r>
+          <w:sz w:val="16"/>
+          <w:szCs w:val="16"/>
+        </w:rPr>
+      </w:pPr>
+      <w:r>
+        <w:rPr>
+          <w:sz w:val="16"/>
+          <w:szCs w:val="16"/>
+        </w:rPr>
         <w:t xml:space="preserve">Yes, </w:t>
       </w:r>
+      <w:r>
+        <w:rPr>
+          <w:sz w:val="16"/>
+          <w:szCs w:val="16"/>
+        </w:rPr>
+        <w:t>we should move to GKE.</w:t>
+      </w:r>
+    </w:p>
+    <w:p>
+      <w:pPr>
+        <w:ind w:left="720"/>
+        <w:rPr>
+          <w:sz w:val="16"/>
+          <w:szCs w:val="16"/>
+        </w:rPr>
+      </w:pPr>
+      <w:r>
+        <w:rPr>
+          <w:sz w:val="16"/>
+          <w:szCs w:val="16"/>
+        </w:rPr>
+        <w:t xml:space="preserve">Because </w:t>
+      </w:r>
+      <w:r>
+        <w:rPr>
+          <w:sz w:val="16"/>
+          <w:szCs w:val="16"/>
+        </w:rPr>
+        <w:t>of the following:</w:t>
+      </w:r>
+    </w:p>
+    <w:p>
+      <w:pPr>
+        <w:pStyle w:val="ListParagraph"/>
+        <w:numPr>
+          <w:ilvl w:val="0"/>
+          <w:numId w:val="2"/>
+        </w:numPr>
+        <w:rPr>
+          <w:sz w:val="16"/>
+          <w:szCs w:val="16"/>
+        </w:rPr>
+      </w:pPr>
+      <w:r>
+        <w:rPr>
+          <w:sz w:val="16"/>
+          <w:szCs w:val="16"/>
+        </w:rPr>
+        <w:t>Google, no doubt, presents a better offering when it comes to allowed quotas on its managed Kubernetes service GKE. With GKE, you can run up to 50 clusters /zones in addition to 50 regional clusters. AKS also allows you to run 100 clusters/regions.</w:t>
+      </w:r>
+      <w:r>
+        <w:rPr>
+          <w:sz w:val="16"/>
+          <w:szCs w:val="16"/>
+        </w:rPr>
+        <w:br/>
+      </w:r>
+      <w:r>
+        <w:rPr>
+          <w:sz w:val="16"/>
+          <w:szCs w:val="16"/>
+        </w:rPr>
+        <w:lastRenderedPageBreak/>
+        <w:t>GKE allows 5000 nodes per cluster and 1000 nodes per node pools. GKE doesn’t document how many node pools it allows. However, you are restricted to 110 pods/ nodes.</w:t>
+      </w:r>
+    </w:p>
+    <w:p>
+      <w:pPr>
+        <w:pStyle w:val="ListParagraph"/>
+        <w:ind w:left="1440"/>
+        <w:rPr>
+          <w:sz w:val="16"/>
+          <w:szCs w:val="16"/>
+        </w:rPr>
+      </w:pPr>
+    </w:p>
+    <w:p>
+      <w:pPr>
+        <w:pStyle w:val="ListParagraph"/>
+        <w:ind w:left="1440"/>
+        <w:rPr>
+          <w:sz w:val="16"/>
+          <w:szCs w:val="16"/>
+        </w:rPr>
+      </w:pPr>
+      <w:r>
+        <w:rPr>
+          <w:sz w:val="16"/>
+          <w:szCs w:val="16"/>
+        </w:rPr>
+        <w:t>Comparatively, AKS quota limits are a little conservative. It allows just 1000 nodes per cluster and 100 nodes per node pool. It allows up to 10 node pools. However, it has a larger pod limit; AKS users can run 250 pods/ nodes.</w:t>
+      </w:r>
+    </w:p>
+    <w:p>
+      <w:pPr>
+        <w:pStyle w:val="ListParagraph"/>
+        <w:ind w:left="1440"/>
+        <w:rPr>
+          <w:sz w:val="16"/>
+          <w:szCs w:val="16"/>
+        </w:rPr>
+      </w:pPr>
+    </w:p>
+    <w:p>
+      <w:pPr>
+        <w:pStyle w:val="ListParagraph"/>
+        <w:numPr>
+          <w:ilvl w:val="0"/>
+          <w:numId w:val="2"/>
+        </w:numPr>
+        <w:rPr>
+          <w:sz w:val="16"/>
+          <w:szCs w:val="16"/>
+        </w:rPr>
+      </w:pPr>
+      <w:r>
+        <w:rPr>
+          <w:sz w:val="16"/>
+          <w:szCs w:val="16"/>
+        </w:rPr>
+        <w:t xml:space="preserve">GKE has the upper hand over AKS when it comes to upgrades. GKE is a lot less hassle as it allows automatic upgrades to its control plane and worker nodes. If you’re on AKS, you probably </w:t>
+      </w:r>
+      <w:proofErr w:type="gramStart"/>
+      <w:r>
+        <w:rPr>
+          <w:sz w:val="16"/>
+          <w:szCs w:val="16"/>
+        </w:rPr>
+        <w:t>have to</w:t>
+      </w:r>
+      <w:proofErr w:type="gramEnd"/>
+      <w:r>
+        <w:rPr>
+          <w:sz w:val="16"/>
+          <w:szCs w:val="16"/>
+        </w:rPr>
+        <w:t xml:space="preserve"> manually upgrade the control plane and worker nodes every time, which slows the process down.</w:t>
+      </w:r>
+    </w:p>
+    <w:p>
+      <w:pPr>
+        <w:pStyle w:val="ListParagraph"/>
+        <w:numPr>
+          <w:ilvl w:val="0"/>
+          <w:numId w:val="2"/>
+        </w:numPr>
+        <w:rPr>
+          <w:sz w:val="16"/>
+          <w:szCs w:val="16"/>
+        </w:rPr>
+      </w:pPr>
+      <w:r>
+        <w:rPr>
+          <w:sz w:val="16"/>
+          <w:szCs w:val="16"/>
+        </w:rPr>
+        <w:t xml:space="preserve">Microsoft’s AKS does support </w:t>
+      </w:r>
+      <w:r>
+        <w:rPr>
+          <w:sz w:val="16"/>
+          <w:szCs w:val="16"/>
+        </w:rPr>
+        <w:t>open-source</w:t>
+      </w:r>
+      <w:r>
+        <w:rPr>
+          <w:sz w:val="16"/>
+          <w:szCs w:val="16"/>
+        </w:rPr>
+        <w:t xml:space="preserve"> Ubuntu in addition to Windows Server. When it comes to operating system support, GKE supports Container </w:t>
+      </w:r>
+      <w:r>
+        <w:rPr>
+          <w:sz w:val="16"/>
+          <w:szCs w:val="16"/>
+        </w:rPr>
+        <w:t>Optimized</w:t>
+      </w:r>
+      <w:r>
+        <w:rPr>
+          <w:sz w:val="16"/>
+          <w:szCs w:val="16"/>
+        </w:rPr>
+        <w:t xml:space="preserve"> OS in addition to Ubuntu and Windows Server.</w:t>
+      </w:r>
+    </w:p>
+    <w:p>
+      <w:pPr>
+        <w:pStyle w:val="ListParagraph"/>
+        <w:numPr>
+          <w:ilvl w:val="0"/>
+          <w:numId w:val="2"/>
+        </w:numPr>
+        <w:rPr>
+          <w:sz w:val="16"/>
+          <w:szCs w:val="16"/>
+        </w:rPr>
+      </w:pPr>
+      <w:r>
+        <w:rPr>
+          <w:sz w:val="16"/>
+          <w:szCs w:val="16"/>
+        </w:rPr>
+        <w:t>GKE may have an edge with the number of added features over AKS</w:t>
+      </w:r>
+    </w:p>
+    <w:p>
+      <w:pPr>
+        <w:pStyle w:val="ListParagraph"/>
+        <w:rPr>
+          <w:rFonts w:ascii="CMR10" w:eastAsia="CMR10" w:cs="CMR10"/>
+          <w:b/>
+          <w:bCs/>
+          <w:sz w:val="24"/>
+          <w:szCs w:val="24"/>
+        </w:rPr>
+      </w:pPr>
+    </w:p>
+    <w:p>
+      <w:pPr>
+        <w:pStyle w:val="ListParagraph"/>
+        <w:numPr>
+          <w:ilvl w:val="0"/>
+          <w:numId w:val="1"/>
+        </w:numPr>
+        <w:rPr>
+          <w:rFonts w:ascii="CMR10" w:eastAsia="CMR10" w:cs="CMR10"/>
+          <w:b/>
+          <w:bCs/>
+          <w:sz w:val="24"/>
+          <w:szCs w:val="24"/>
+        </w:rPr>
+      </w:pPr>
+      <w:r>
+        <w:rPr>
+          <w:rFonts w:ascii="CMR10" w:eastAsia="CMR10" w:cs="CMR10"/>
+          <w:b/>
+          <w:bCs/>
+          <w:sz w:val="24"/>
+          <w:szCs w:val="24"/>
+        </w:rPr>
+        <w:t xml:space="preserve">What </w:t>
+      </w:r>
+      <w:proofErr w:type="gramStart"/>
+      <w:r>
+        <w:rPr>
+          <w:rFonts w:ascii="CMR10" w:eastAsia="CMR10" w:cs="CMR10"/>
+          <w:b/>
+          <w:bCs/>
+          <w:sz w:val="24"/>
+          <w:szCs w:val="24"/>
+        </w:rPr>
+        <w:t>are</w:t>
+      </w:r>
+      <w:proofErr w:type="gramEnd"/>
+      <w:r>
+        <w:rPr>
+          <w:rFonts w:ascii="CMR10" w:eastAsia="CMR10" w:cs="CMR10"/>
+          <w:b/>
+          <w:bCs/>
+          <w:sz w:val="24"/>
+          <w:szCs w:val="24"/>
+        </w:rPr>
+        <w:t xml:space="preserve"> the list of services that we need to activate on GCP?</w:t>
+      </w:r>
+    </w:p>
+    <w:p>
+      <w:pPr>
+        <w:ind w:left="720"/>
+        <w:rPr>
+          <w:rFonts w:eastAsia="CMR10" w:cstheme="minorHAnsi"/>
+          <w:sz w:val="16"/>
+          <w:szCs w:val="16"/>
+        </w:rPr>
+      </w:pPr>
+      <w:r>
+        <w:rPr>
+          <w:rFonts w:eastAsia="CMR10" w:cstheme="minorHAnsi"/>
+          <w:sz w:val="16"/>
+          <w:szCs w:val="16"/>
+        </w:rPr>
+        <w:t>For running the client’s APIs on GCP we need to do the following:</w:t>
+      </w:r>
+    </w:p>
+    <w:p>
+      <w:pPr>
+        <w:pStyle w:val="ListParagraph"/>
+        <w:numPr>
+          <w:ilvl w:val="2"/>
+          <w:numId w:val="1"/>
+        </w:numPr>
+        <w:rPr>
+          <w:rFonts w:eastAsia="CMR10" w:cstheme="minorHAnsi"/>
+          <w:sz w:val="16"/>
+          <w:szCs w:val="16"/>
+        </w:rPr>
+      </w:pPr>
+      <w:r>
+        <w:rPr>
+          <w:rFonts w:eastAsia="CMR10" w:cstheme="minorHAnsi"/>
+          <w:sz w:val="16"/>
+          <w:szCs w:val="16"/>
+        </w:rPr>
+        <w:t>Creating a Google account</w:t>
+      </w:r>
+    </w:p>
+    <w:p>
+      <w:pPr>
+        <w:pStyle w:val="ListParagraph"/>
+        <w:numPr>
+          <w:ilvl w:val="2"/>
+          <w:numId w:val="1"/>
+        </w:numPr>
+        <w:rPr>
+          <w:rFonts w:eastAsia="CMR10" w:cstheme="minorHAnsi"/>
+          <w:sz w:val="16"/>
+          <w:szCs w:val="16"/>
+        </w:rPr>
+      </w:pPr>
+      <w:r>
+        <w:rPr>
+          <w:rFonts w:eastAsia="CMR10" w:cstheme="minorHAnsi"/>
+          <w:sz w:val="16"/>
+          <w:szCs w:val="16"/>
+        </w:rPr>
+        <w:t>Creating a Google project</w:t>
+      </w:r>
+    </w:p>
+    <w:p>
+      <w:pPr>
+        <w:pStyle w:val="ListParagraph"/>
+        <w:numPr>
+          <w:ilvl w:val="2"/>
+          <w:numId w:val="1"/>
+        </w:numPr>
+        <w:rPr>
+          <w:rFonts w:eastAsia="CMR10" w:cstheme="minorHAnsi"/>
+          <w:sz w:val="16"/>
+          <w:szCs w:val="16"/>
+        </w:rPr>
+      </w:pPr>
+      <w:r>
+        <w:rPr>
+          <w:rFonts w:eastAsia="CMR10" w:cstheme="minorHAnsi"/>
+          <w:sz w:val="16"/>
+          <w:szCs w:val="16"/>
+        </w:rPr>
+        <w:t>Discovering APIs</w:t>
+      </w:r>
+      <w:r>
+        <w:rPr>
+          <w:rFonts w:eastAsia="CMR10" w:cstheme="minorHAnsi"/>
+          <w:sz w:val="16"/>
+          <w:szCs w:val="16"/>
+        </w:rPr>
+        <w:t xml:space="preserve"> library</w:t>
+      </w:r>
+    </w:p>
+    <w:p>
+      <w:pPr>
+        <w:pStyle w:val="ListParagraph"/>
+        <w:numPr>
+          <w:ilvl w:val="2"/>
+          <w:numId w:val="1"/>
+        </w:numPr>
+        <w:rPr>
+          <w:rFonts w:eastAsia="CMR10" w:cstheme="minorHAnsi"/>
+          <w:sz w:val="16"/>
+          <w:szCs w:val="16"/>
+        </w:rPr>
+      </w:pPr>
+      <w:r>
+        <w:rPr>
+          <w:rFonts w:eastAsia="CMR10" w:cstheme="minorHAnsi"/>
+          <w:sz w:val="16"/>
+          <w:szCs w:val="16"/>
+        </w:rPr>
+        <w:t>Enabling APIs</w:t>
+      </w:r>
+    </w:p>
+    <w:p>
+      <w:pPr>
+        <w:pStyle w:val="ListParagraph"/>
+        <w:numPr>
+          <w:ilvl w:val="2"/>
+          <w:numId w:val="1"/>
+        </w:numPr>
+        <w:rPr>
+          <w:rFonts w:eastAsia="CMR10" w:cstheme="minorHAnsi"/>
+          <w:sz w:val="16"/>
+          <w:szCs w:val="16"/>
+        </w:rPr>
+      </w:pPr>
+      <w:r>
+        <w:rPr>
+          <w:rFonts w:eastAsia="CMR10" w:cstheme="minorHAnsi"/>
+          <w:sz w:val="16"/>
+          <w:szCs w:val="16"/>
+        </w:rPr>
+        <w:t>Enabling billing</w:t>
+      </w:r>
+    </w:p>
+    <w:p>
+      <w:pPr>
+        <w:pStyle w:val="ListParagraph"/>
+        <w:numPr>
+          <w:ilvl w:val="2"/>
+          <w:numId w:val="1"/>
+        </w:numPr>
+        <w:rPr>
+          <w:rFonts w:eastAsia="CMR10" w:cstheme="minorHAnsi"/>
+          <w:sz w:val="16"/>
+          <w:szCs w:val="16"/>
+        </w:rPr>
+      </w:pPr>
+      <w:r>
+        <w:rPr>
+          <w:rFonts w:eastAsia="CMR10" w:cstheme="minorHAnsi"/>
+          <w:sz w:val="16"/>
+          <w:szCs w:val="16"/>
+        </w:rPr>
+        <w:t>Getting application credentials</w:t>
+      </w:r>
+    </w:p>
+    <w:p>
+      <w:pPr>
+        <w:pStyle w:val="ListParagraph"/>
+        <w:numPr>
+          <w:ilvl w:val="2"/>
+          <w:numId w:val="1"/>
+        </w:numPr>
+        <w:rPr>
+          <w:rFonts w:eastAsia="CMR10" w:cstheme="minorHAnsi"/>
+          <w:sz w:val="16"/>
+          <w:szCs w:val="16"/>
+        </w:rPr>
+      </w:pPr>
+      <w:r>
+        <w:rPr>
+          <w:rFonts w:eastAsia="CMR10" w:cstheme="minorHAnsi"/>
+          <w:sz w:val="16"/>
+          <w:szCs w:val="16"/>
+        </w:rPr>
+        <w:t>Using application credentials</w:t>
+      </w:r>
+    </w:p>
+    <w:p>
+      <w:pPr>
+        <w:pStyle w:val="ListParagraph"/>
+        <w:numPr>
+          <w:ilvl w:val="2"/>
+          <w:numId w:val="1"/>
+        </w:numPr>
+        <w:rPr>
+          <w:rFonts w:eastAsia="CMR10" w:cstheme="minorHAnsi"/>
+          <w:sz w:val="16"/>
+          <w:szCs w:val="16"/>
+        </w:rPr>
+      </w:pPr>
+      <w:r>
+        <w:rPr>
+          <w:rFonts w:eastAsia="CMR10" w:cstheme="minorHAnsi"/>
+          <w:sz w:val="16"/>
+          <w:szCs w:val="16"/>
+        </w:rPr>
+        <w:t>Build the applications</w:t>
+      </w:r>
+    </w:p>
+    <w:p>
+      <w:pPr>
+        <w:ind w:left="720"/>
+        <w:rPr>
+          <w:rFonts w:eastAsia="CMR10" w:cstheme="minorHAnsi"/>
+          <w:sz w:val="16"/>
+          <w:szCs w:val="16"/>
+        </w:rPr>
+      </w:pPr>
+      <w:r>
+        <w:rPr>
+          <w:rFonts w:eastAsia="CMR10" w:cstheme="minorHAnsi"/>
+          <w:sz w:val="16"/>
+          <w:szCs w:val="16"/>
+        </w:rPr>
+        <w:t xml:space="preserve">For servicing multiple </w:t>
+      </w:r>
+      <w:r>
+        <w:rPr>
+          <w:rFonts w:eastAsia="CMR10" w:cstheme="minorHAnsi"/>
+          <w:sz w:val="16"/>
+          <w:szCs w:val="16"/>
+        </w:rPr>
+        <w:t>APIs,</w:t>
+      </w:r>
+      <w:r>
+        <w:rPr>
+          <w:rFonts w:eastAsia="CMR10" w:cstheme="minorHAnsi"/>
+          <w:sz w:val="16"/>
+          <w:szCs w:val="16"/>
+        </w:rPr>
+        <w:t xml:space="preserve"> we need to do the </w:t>
+      </w:r>
+      <w:r>
+        <w:rPr>
+          <w:rFonts w:eastAsia="CMR10" w:cstheme="minorHAnsi"/>
+          <w:sz w:val="16"/>
+          <w:szCs w:val="16"/>
+        </w:rPr>
+        <w:t>following:</w:t>
+      </w:r>
+    </w:p>
+    <w:p>
+      <w:pPr>
+        <w:pStyle w:val="ListParagraph"/>
+        <w:numPr>
+          <w:ilvl w:val="0"/>
+          <w:numId w:val="3"/>
+        </w:numPr>
+        <w:rPr>
+          <w:rFonts w:eastAsia="CMR10" w:cstheme="minorHAnsi"/>
+          <w:sz w:val="16"/>
+          <w:szCs w:val="16"/>
+        </w:rPr>
+      </w:pPr>
+      <w:r>
+        <w:rPr>
+          <w:rFonts w:eastAsia="CMR10" w:cstheme="minorHAnsi"/>
+          <w:sz w:val="16"/>
+          <w:szCs w:val="16"/>
+        </w:rPr>
+        <w:t xml:space="preserve">Verify domain name and ownership of the </w:t>
+      </w:r>
+      <w:r>
+        <w:rPr>
+          <w:rFonts w:eastAsia="CMR10" w:cstheme="minorHAnsi"/>
+          <w:sz w:val="16"/>
+          <w:szCs w:val="16"/>
+        </w:rPr>
+        <w:t>domain</w:t>
+      </w:r>
+    </w:p>
+    <w:p>
+      <w:pPr>
+        <w:ind w:left="1440"/>
+        <w:rPr>
+          <w:rFonts w:eastAsia="CMR10" w:cstheme="minorHAnsi"/>
+          <w:sz w:val="16"/>
+          <w:szCs w:val="16"/>
+        </w:rPr>
+      </w:pPr>
+      <w:r>
+        <w:rPr>
+          <w:rFonts w:eastAsia="CMR10" w:cstheme="minorHAnsi"/>
+          <w:sz w:val="16"/>
+          <w:szCs w:val="16"/>
+        </w:rPr>
+        <w:lastRenderedPageBreak/>
+        <w:t xml:space="preserve">ii. </w:t>
+      </w:r>
+      <w:r>
+        <w:rPr>
+          <w:rFonts w:eastAsia="CMR10" w:cstheme="minorHAnsi"/>
+          <w:sz w:val="16"/>
+          <w:szCs w:val="16"/>
+        </w:rPr>
+        <w:t xml:space="preserve">Deploying an API on a </w:t>
+      </w:r>
+      <w:r>
+        <w:rPr>
+          <w:rFonts w:eastAsia="CMR10" w:cstheme="minorHAnsi"/>
+          <w:sz w:val="16"/>
+          <w:szCs w:val="16"/>
+        </w:rPr>
+        <w:t>subdomain (</w:t>
+      </w:r>
+      <w:r>
+        <w:rPr>
+          <w:rFonts w:eastAsia="CMR10" w:cstheme="minorHAnsi"/>
+          <w:sz w:val="16"/>
+          <w:szCs w:val="16"/>
+        </w:rPr>
+        <w:t xml:space="preserve">Set the host </w:t>
+      </w:r>
+      <w:proofErr w:type="gramStart"/>
+      <w:r>
+        <w:rPr>
+          <w:rFonts w:eastAsia="CMR10" w:cstheme="minorHAnsi"/>
+          <w:sz w:val="16"/>
+          <w:szCs w:val="16"/>
+        </w:rPr>
+        <w:t>field</w:t>
+      </w:r>
+      <w:r>
+        <w:rPr>
+          <w:rFonts w:eastAsia="CMR10" w:cstheme="minorHAnsi"/>
+          <w:sz w:val="16"/>
+          <w:szCs w:val="16"/>
+        </w:rPr>
+        <w:t xml:space="preserve"> ,</w:t>
+      </w:r>
+      <w:proofErr w:type="gramEnd"/>
+      <w:r>
+        <w:rPr>
+          <w:rFonts w:eastAsia="CMR10" w:cstheme="minorHAnsi"/>
+          <w:sz w:val="16"/>
+          <w:szCs w:val="16"/>
+        </w:rPr>
+        <w:t xml:space="preserve"> </w:t>
+      </w:r>
+      <w:r>
+        <w:rPr>
+          <w:rFonts w:eastAsia="CMR10" w:cstheme="minorHAnsi"/>
+          <w:sz w:val="16"/>
+          <w:szCs w:val="16"/>
+        </w:rPr>
+        <w:t>Deploy the Endpoints configuration</w:t>
+      </w:r>
+      <w:r>
+        <w:rPr>
+          <w:rFonts w:eastAsia="CMR10" w:cstheme="minorHAnsi"/>
+          <w:sz w:val="16"/>
+          <w:szCs w:val="16"/>
+        </w:rPr>
+        <w:t xml:space="preserve">, </w:t>
+      </w:r>
+      <w:r>
+        <w:rPr>
+          <w:rFonts w:eastAsia="CMR10" w:cstheme="minorHAnsi"/>
+          <w:sz w:val="16"/>
+          <w:szCs w:val="16"/>
+        </w:rPr>
+        <w:t>Deploy the API backend.</w:t>
+      </w:r>
+      <w:r>
+        <w:rPr>
+          <w:rFonts w:eastAsia="CMR10" w:cstheme="minorHAnsi"/>
+          <w:sz w:val="16"/>
+          <w:szCs w:val="16"/>
+        </w:rPr>
+        <w:t>)</w:t>
+      </w:r>
+    </w:p>
+    <w:p>
+      <w:pPr>
+        <w:ind w:left="1440"/>
+        <w:rPr>
+          <w:rFonts w:ascii="CMR10" w:eastAsia="CMR10" w:cs="CMR10"/>
+          <w:sz w:val="16"/>
+          <w:szCs w:val="16"/>
+        </w:rPr>
+      </w:pPr>
+    </w:p>
+    <w:p>
+      <w:pPr>
+        <w:pStyle w:val="ListParagraph"/>
+        <w:numPr>
+          <w:ilvl w:val="0"/>
+          <w:numId w:val="1"/>
+        </w:numPr>
+        <w:rPr>
+          <w:rFonts w:ascii="CMR10" w:eastAsia="CMR10" w:cs="CMR10"/>
+          <w:b/>
+          <w:bCs/>
+          <w:sz w:val="24"/>
+          <w:szCs w:val="24"/>
+        </w:rPr>
+      </w:pPr>
+      <w:r>
+        <w:rPr>
+          <w:rFonts w:ascii="CMR10" w:eastAsia="CMR10" w:cs="CMR10"/>
+          <w:b/>
+          <w:bCs/>
+          <w:sz w:val="24"/>
+          <w:szCs w:val="24"/>
+        </w:rPr>
+        <w:t>What resources do I need to do this migration?</w:t>
+      </w:r>
+    </w:p>
+    <w:p>
+      <w:pPr>
+        <w:ind w:left="1440"/>
+        <w:rPr>
+          <w:rFonts w:eastAsia="CMR10" w:cstheme="minorHAnsi"/>
+          <w:sz w:val="16"/>
+          <w:szCs w:val="16"/>
+        </w:rPr>
+      </w:pPr>
+      <w:r>
+        <w:rPr>
+          <w:rFonts w:eastAsia="CMR10" w:cstheme="minorHAnsi"/>
+          <w:sz w:val="16"/>
+          <w:szCs w:val="16"/>
+        </w:rPr>
+        <w:t>To do this migration we need to do the following:</w:t>
+      </w:r>
+    </w:p>
+    <w:p>
+      <w:pPr>
+        <w:ind w:left="1440"/>
+        <w:rPr>
+          <w:rFonts w:eastAsia="CMR10" w:cstheme="minorHAnsi"/>
+          <w:sz w:val="16"/>
+          <w:szCs w:val="16"/>
+        </w:rPr>
+      </w:pPr>
+      <w:r>
+        <w:rPr>
+          <w:rFonts w:eastAsia="CMR10" w:cstheme="minorHAnsi"/>
+          <w:sz w:val="16"/>
+          <w:szCs w:val="16"/>
+        </w:rPr>
+        <w:t>Configure the source and destination for migration</w:t>
+      </w:r>
+    </w:p>
+    <w:p>
+      <w:pPr>
+        <w:ind w:left="1440"/>
+        <w:rPr>
+          <w:rFonts w:eastAsia="CMR10" w:cstheme="minorHAnsi"/>
+          <w:sz w:val="16"/>
+          <w:szCs w:val="16"/>
+        </w:rPr>
+      </w:pPr>
+      <w:r>
+        <w:rPr>
+          <w:rFonts w:eastAsia="CMR10" w:cstheme="minorHAnsi"/>
+          <w:sz w:val="16"/>
+          <w:szCs w:val="16"/>
+        </w:rPr>
+        <w:t>Set up GCP as a migration destination. Before beginning a migration to Google Cloud, you must create Identity and Access Management permissions.</w:t>
+      </w:r>
+    </w:p>
+    <w:p>
+      <w:pPr>
+        <w:ind w:left="1440"/>
+        <w:rPr>
+          <w:rFonts w:eastAsia="CMR10" w:cstheme="minorHAnsi"/>
+          <w:sz w:val="16"/>
+          <w:szCs w:val="16"/>
+        </w:rPr>
+      </w:pPr>
+      <w:r>
+        <w:rPr>
+          <w:rFonts w:eastAsia="CMR10" w:cstheme="minorHAnsi"/>
+          <w:sz w:val="16"/>
+          <w:szCs w:val="16"/>
+        </w:rPr>
+        <w:t>Set up a VPN for communication between the migration source and destination. Plan for and create a secure connection between Azure and Google Cloud. One way to do this is to follow this guide.</w:t>
+      </w:r>
+    </w:p>
+    <w:p>
+      <w:pPr>
+        <w:ind w:left="1440"/>
+        <w:rPr>
+          <w:rFonts w:eastAsia="CMR10" w:cstheme="minorHAnsi"/>
+          <w:sz w:val="16"/>
+          <w:szCs w:val="16"/>
+        </w:rPr>
+      </w:pPr>
+      <w:r>
+        <w:rPr>
+          <w:rFonts w:eastAsia="CMR10" w:cstheme="minorHAnsi"/>
+          <w:sz w:val="16"/>
+          <w:szCs w:val="16"/>
+        </w:rPr>
+        <w:t>Configure network access. See Network Access Requirements for detailed information on firewall, routing, and network tag considerations for your Migrate for Compute Engine deployment.</w:t>
+      </w:r>
+    </w:p>
+    <w:p>
+      <w:pPr>
+        <w:ind w:left="1440"/>
+        <w:rPr>
+          <w:rFonts w:eastAsia="CMR10" w:cstheme="minorHAnsi"/>
+          <w:sz w:val="16"/>
+          <w:szCs w:val="16"/>
+        </w:rPr>
+      </w:pPr>
+      <w:r>
+        <w:rPr>
+          <w:rFonts w:eastAsia="CMR10" w:cstheme="minorHAnsi"/>
+          <w:sz w:val="16"/>
+          <w:szCs w:val="16"/>
+        </w:rPr>
+        <w:t>Create Azure credentials in the Migrate for Compute Engine Manager that will enable Migrate for Compute Engine to connect to Azure.</w:t>
+      </w:r>
+    </w:p>
+    <w:p>
+      <w:pPr>
+        <w:ind w:left="1440"/>
+        <w:rPr>
+          <w:rFonts w:eastAsia="CMR10" w:cstheme="minorHAnsi"/>
+          <w:sz w:val="16"/>
+          <w:szCs w:val="16"/>
+        </w:rPr>
+      </w:pPr>
+      <w:r>
+        <w:rPr>
+          <w:rFonts w:eastAsia="CMR10" w:cstheme="minorHAnsi"/>
+          <w:sz w:val="16"/>
+          <w:szCs w:val="16"/>
+        </w:rPr>
+        <w:t>Set up the Migrate for Compute Engine Manager. The Migrate for Compute Engine Manager provides a web UI and controls migration operations from Google Cloud.</w:t>
+      </w:r>
+    </w:p>
+    <w:p>
+      <w:pPr>
+        <w:ind w:left="1440"/>
+        <w:rPr>
+          <w:rFonts w:eastAsia="CMR10" w:cstheme="minorHAnsi"/>
+          <w:sz w:val="16"/>
+          <w:szCs w:val="16"/>
+        </w:rPr>
+      </w:pPr>
+      <w:r>
+        <w:rPr>
+          <w:rFonts w:eastAsia="CMR10" w:cstheme="minorHAnsi"/>
+          <w:sz w:val="16"/>
+          <w:szCs w:val="16"/>
+        </w:rPr>
+        <w:t>Create Cloud Details on your Migrate for Compute Engine Manager using your Azure credentials.</w:t>
+      </w:r>
+    </w:p>
+    <w:p>
+      <w:pPr>
+        <w:ind w:left="1440"/>
+        <w:rPr>
+          <w:rFonts w:eastAsia="CMR10" w:cstheme="minorHAnsi"/>
+          <w:sz w:val="16"/>
+          <w:szCs w:val="16"/>
+        </w:rPr>
+      </w:pPr>
+      <w:r>
+        <w:rPr>
+          <w:rFonts w:eastAsia="CMR10" w:cstheme="minorHAnsi"/>
+          <w:sz w:val="16"/>
+          <w:szCs w:val="16"/>
+        </w:rPr>
+        <w:t>Set up Cloud Extensions. After configuring the Migrate for Compute Engine Manager, create Cloud Extensions for your migration.</w:t>
+      </w:r>
+    </w:p>
+    <w:p>
+      <w:pPr>
+        <w:ind w:left="1440"/>
+        <w:rPr>
+          <w:rFonts w:eastAsia="CMR10" w:cstheme="minorHAnsi"/>
+          <w:sz w:val="16"/>
+          <w:szCs w:val="16"/>
+        </w:rPr>
+      </w:pPr>
+      <w:r>
+        <w:rPr>
+          <w:rFonts w:eastAsia="CMR10" w:cstheme="minorHAnsi"/>
+          <w:sz w:val="16"/>
+          <w:szCs w:val="16"/>
+        </w:rPr>
+        <w:t>Prepare your Linux VMs. If you are migrating Linux VMs, install the Migrate for Compute Engine package to reconfigure them for Google Cloud.</w:t>
+      </w:r>
+    </w:p>
+    <w:p>
+      <w:pPr>
+        <w:ind w:left="1440"/>
+        <w:rPr>
+          <w:rFonts w:eastAsia="CMR10" w:cstheme="minorHAnsi"/>
+          <w:sz w:val="16"/>
+          <w:szCs w:val="16"/>
+        </w:rPr>
+      </w:pPr>
+      <w:r>
+        <w:rPr>
+          <w:rFonts w:eastAsia="CMR10" w:cstheme="minorHAnsi"/>
+          <w:sz w:val="16"/>
+          <w:szCs w:val="16"/>
+        </w:rPr>
+        <w:t>Migrate VMs</w:t>
+      </w:r>
+    </w:p>
+    <w:p>
+      <w:pPr>
+        <w:ind w:left="1440"/>
+        <w:rPr>
+          <w:rFonts w:eastAsia="CMR10" w:cstheme="minorHAnsi"/>
+          <w:sz w:val="16"/>
+          <w:szCs w:val="16"/>
+        </w:rPr>
+      </w:pPr>
+      <w:r>
+        <w:rPr>
+          <w:rFonts w:eastAsia="CMR10" w:cstheme="minorHAnsi"/>
+          <w:sz w:val="16"/>
+          <w:szCs w:val="16"/>
+        </w:rPr>
+        <w:lastRenderedPageBreak/>
+        <w:t>Migrate a wave of VMs. Migrate for Compute Engine organizes groups of VMs into waves. When you understand the dependencies of your applications, create runbooks that contain groups of VMs, then begin your migration.</w:t>
+      </w:r>
+    </w:p>
+    <w:p>
+      <w:pPr>
+        <w:ind w:left="1440"/>
+        <w:rPr>
+          <w:rFonts w:eastAsia="CMR10" w:cstheme="minorHAnsi"/>
+          <w:sz w:val="16"/>
+          <w:szCs w:val="16"/>
+        </w:rPr>
+      </w:pPr>
+    </w:p>
+    <w:p>
+      <w:pPr>
+        <w:ind w:left="1440"/>
+        <w:rPr>
+          <w:rFonts w:eastAsia="CMR10" w:cstheme="minorHAnsi"/>
+          <w:b/>
+          <w:bCs/>
+          <w:sz w:val="16"/>
+          <w:szCs w:val="16"/>
+        </w:rPr>
+      </w:pPr>
+      <w:r>
+        <w:rPr>
+          <w:rFonts w:eastAsia="CMR10" w:cstheme="minorHAnsi"/>
+          <w:b/>
+          <w:bCs/>
+          <w:sz w:val="16"/>
+          <w:szCs w:val="16"/>
+        </w:rPr>
+        <w:t>Migration process</w:t>
+      </w:r>
+      <w:r>
+        <w:rPr>
+          <w:rFonts w:eastAsia="CMR10" w:cstheme="minorHAnsi"/>
+          <w:b/>
+          <w:bCs/>
+          <w:sz w:val="16"/>
+          <w:szCs w:val="16"/>
+        </w:rPr>
+        <w:t xml:space="preserve"> of VMs:</w:t>
+      </w:r>
+    </w:p>
+    <w:p>
+      <w:pPr>
+        <w:ind w:left="2160"/>
+        <w:rPr>
+          <w:rFonts w:eastAsia="CMR10" w:cstheme="minorHAnsi"/>
+          <w:sz w:val="16"/>
+          <w:szCs w:val="16"/>
+        </w:rPr>
+      </w:pPr>
+      <w:r>
+        <w:rPr>
+          <w:rFonts w:eastAsia="CMR10" w:cstheme="minorHAnsi"/>
+          <w:sz w:val="16"/>
+          <w:szCs w:val="16"/>
+        </w:rPr>
+        <w:t>During migration of an instance from Azure to Google Cloud, Migrate for Compute Engine does the following:</w:t>
+      </w:r>
+    </w:p>
+    <w:p>
+      <w:pPr>
+        <w:ind w:left="2160"/>
+        <w:rPr>
+          <w:rFonts w:eastAsia="CMR10" w:cstheme="minorHAnsi"/>
+          <w:sz w:val="16"/>
+          <w:szCs w:val="16"/>
+        </w:rPr>
+      </w:pPr>
+      <w:r>
+        <w:rPr>
+          <w:rFonts w:eastAsia="CMR10" w:cstheme="minorHAnsi"/>
+          <w:sz w:val="16"/>
+          <w:szCs w:val="16"/>
+        </w:rPr>
+        <w:t>Stops the source VM in Azure.</w:t>
+      </w:r>
+    </w:p>
+    <w:p>
+      <w:pPr>
+        <w:ind w:left="2160"/>
+        <w:rPr>
+          <w:rFonts w:eastAsia="CMR10" w:cstheme="minorHAnsi"/>
+          <w:sz w:val="16"/>
+          <w:szCs w:val="16"/>
+        </w:rPr>
+      </w:pPr>
+      <w:r>
+        <w:rPr>
+          <w:rFonts w:eastAsia="CMR10" w:cstheme="minorHAnsi"/>
+          <w:sz w:val="16"/>
+          <w:szCs w:val="16"/>
+        </w:rPr>
+        <w:t>Creates the Migrate for Compute Engine VM Importer at Azure.</w:t>
+      </w:r>
+    </w:p>
+    <w:p>
+      <w:pPr>
+        <w:ind w:left="2160"/>
+        <w:rPr>
+          <w:rFonts w:eastAsia="CMR10" w:cstheme="minorHAnsi"/>
+          <w:sz w:val="16"/>
+          <w:szCs w:val="16"/>
+        </w:rPr>
+      </w:pPr>
+      <w:r>
+        <w:rPr>
+          <w:rFonts w:eastAsia="CMR10" w:cstheme="minorHAnsi"/>
+          <w:sz w:val="16"/>
+          <w:szCs w:val="16"/>
+        </w:rPr>
+        <w:t>Takes a snapshot from the source VM disk.</w:t>
+      </w:r>
+    </w:p>
+    <w:p>
+      <w:pPr>
+        <w:ind w:left="2160"/>
+        <w:rPr>
+          <w:rFonts w:eastAsia="CMR10" w:cstheme="minorHAnsi"/>
+          <w:sz w:val="16"/>
+          <w:szCs w:val="16"/>
+        </w:rPr>
+      </w:pPr>
+      <w:r>
+        <w:rPr>
+          <w:rFonts w:eastAsia="CMR10" w:cstheme="minorHAnsi"/>
+          <w:sz w:val="16"/>
+          <w:szCs w:val="16"/>
+        </w:rPr>
+        <w:t>Creates a data disk from source VM snapshots and attaches it to the Migrate for Compute Engine importer.</w:t>
+      </w:r>
+    </w:p>
+    <w:p>
+      <w:pPr>
+        <w:ind w:left="2160"/>
+        <w:rPr>
+          <w:rFonts w:eastAsia="CMR10" w:cstheme="minorHAnsi"/>
+          <w:sz w:val="16"/>
+          <w:szCs w:val="16"/>
+        </w:rPr>
+      </w:pPr>
+      <w:r>
+        <w:rPr>
+          <w:rFonts w:eastAsia="CMR10" w:cstheme="minorHAnsi"/>
+          <w:sz w:val="16"/>
+          <w:szCs w:val="16"/>
+        </w:rPr>
+        <w:t>Creates an instance in Google Cloud.</w:t>
+      </w:r>
+    </w:p>
+    <w:p>
+      <w:pPr>
+        <w:ind w:left="2160"/>
+        <w:rPr>
+          <w:rFonts w:eastAsia="CMR10" w:cstheme="minorHAnsi"/>
+          <w:sz w:val="16"/>
+          <w:szCs w:val="16"/>
+        </w:rPr>
+      </w:pPr>
+      <w:r>
+        <w:rPr>
+          <w:rFonts w:eastAsia="CMR10" w:cstheme="minorHAnsi"/>
+          <w:sz w:val="16"/>
+          <w:szCs w:val="16"/>
+        </w:rPr>
+        <w:t xml:space="preserve">Streams data from the importer to the Google Cloud </w:t>
+      </w:r>
+      <w:proofErr w:type="spellStart"/>
+      <w:r>
+        <w:rPr>
+          <w:rFonts w:eastAsia="CMR10" w:cstheme="minorHAnsi"/>
+          <w:sz w:val="16"/>
+          <w:szCs w:val="16"/>
+        </w:rPr>
+        <w:t>Cloud</w:t>
+      </w:r>
+      <w:proofErr w:type="spellEnd"/>
+      <w:r>
+        <w:rPr>
+          <w:rFonts w:eastAsia="CMR10" w:cstheme="minorHAnsi"/>
+          <w:sz w:val="16"/>
+          <w:szCs w:val="16"/>
+        </w:rPr>
+        <w:t xml:space="preserve"> Extension.</w:t>
+      </w:r>
+    </w:p>
+    <w:p>
+      <w:pPr>
+        <w:ind w:left="2160"/>
+        <w:rPr>
+          <w:rFonts w:eastAsia="CMR10" w:cstheme="minorHAnsi"/>
+          <w:sz w:val="16"/>
+          <w:szCs w:val="16"/>
+        </w:rPr>
+      </w:pPr>
+      <w:r>
+        <w:rPr>
+          <w:rFonts w:eastAsia="CMR10" w:cstheme="minorHAnsi"/>
+          <w:sz w:val="16"/>
+          <w:szCs w:val="16"/>
+        </w:rPr>
+        <w:t>When migration is complete, Migrate for Compute Engine terminates the importer and resources are cleaned up.</w:t>
+      </w:r>
+    </w:p>
+    <w:p>
+      <w:pPr>
+        <w:ind w:left="2160"/>
+        <w:rPr>
+          <w:rFonts w:eastAsia="CMR10" w:cstheme="minorHAnsi"/>
+          <w:sz w:val="16"/>
+          <w:szCs w:val="16"/>
+        </w:rPr>
+      </w:pPr>
+      <w:r>
+        <w:rPr>
+          <w:rFonts w:eastAsia="CMR10" w:cstheme="minorHAnsi"/>
+          <w:sz w:val="16"/>
+          <w:szCs w:val="16"/>
+        </w:rPr>
+        <w:t>At the end of the process, the original Azure instance remains intact and powered off.</w:t>
+      </w:r>
+    </w:p>
+    <w:p>
+      <w:pPr>
+        <w:ind w:left="2160"/>
+        <w:rPr>
+          <w:rFonts w:eastAsia="CMR10" w:cstheme="minorHAnsi"/>
+          <w:sz w:val="16"/>
+          <w:szCs w:val="16"/>
+        </w:rPr>
+      </w:pPr>
+      <w:r>
+        <w:rPr>
+          <w:rFonts w:eastAsia="CMR10" w:cstheme="minorHAnsi"/>
+          <w:sz w:val="16"/>
+          <w:szCs w:val="16"/>
+        </w:rPr>
+        <w:t>Migrating with waves</w:t>
+      </w:r>
+    </w:p>
+    <w:p>
+      <w:pPr>
+        <w:ind w:left="2160"/>
+        <w:rPr>
+          <w:rFonts w:eastAsia="CMR10" w:cstheme="minorHAnsi"/>
+          <w:sz w:val="16"/>
+          <w:szCs w:val="16"/>
+        </w:rPr>
+      </w:pPr>
+      <w:r>
+        <w:rPr>
+          <w:rFonts w:eastAsia="CMR10" w:cstheme="minorHAnsi"/>
+          <w:sz w:val="16"/>
+          <w:szCs w:val="16"/>
+        </w:rPr>
+        <w:t>You can migrate VMs from Azure to Google Cloud with Wave Migrations</w:t>
+      </w:r>
+    </w:p>
+    <w:p>
+      <w:pPr>
+        <w:ind w:left="1440"/>
+        <w:rPr>
+          <w:rFonts w:eastAsia="CMR10" w:cstheme="minorHAnsi"/>
+          <w:sz w:val="16"/>
+          <w:szCs w:val="16"/>
+        </w:rPr>
+      </w:pPr>
+    </w:p>
+    <w:p>
+      <w:pPr>
+        <w:pStyle w:val="ListParagraph"/>
+        <w:numPr>
+          <w:ilvl w:val="0"/>
+          <w:numId w:val="1"/>
+        </w:numPr>
+        <w:rPr>
+          <w:rFonts w:eastAsia="CMR10" w:cstheme="minorHAnsi"/>
+          <w:b/>
+          <w:bCs/>
+          <w:sz w:val="24"/>
+          <w:szCs w:val="24"/>
+        </w:rPr>
+      </w:pPr>
+      <w:r>
+        <w:rPr>
+          <w:rFonts w:eastAsia="CMR10" w:cstheme="minorHAnsi"/>
+          <w:b/>
+          <w:bCs/>
+          <w:sz w:val="24"/>
+          <w:szCs w:val="24"/>
+        </w:rPr>
+        <w:t>What deployment pattern should I use to minimize the impact on my clients?</w:t>
+      </w:r>
+    </w:p>
+    <w:p>
+      <w:pPr>
+        <w:ind w:left="720"/>
+        <w:rPr>
+          <w:rFonts w:eastAsia="CMR10" w:cstheme="minorHAnsi"/>
+          <w:sz w:val="16"/>
+          <w:szCs w:val="16"/>
+        </w:rPr>
+      </w:pPr>
+      <w:r>
+        <w:rPr>
+          <w:rFonts w:eastAsia="CMR10" w:cstheme="minorHAnsi"/>
+          <w:sz w:val="16"/>
+          <w:szCs w:val="16"/>
+        </w:rPr>
+        <w:t xml:space="preserve">We should use a sequential approach to migrate to GKE </w:t>
+      </w:r>
+      <w:r>
+        <w:rPr>
+          <w:rFonts w:eastAsia="CMR10" w:cstheme="minorHAnsi"/>
+          <w:sz w:val="16"/>
+          <w:szCs w:val="16"/>
+        </w:rPr>
+        <w:t>to have the least impact on the client.</w:t>
+      </w:r>
+    </w:p>
+    <w:p>
+      <w:pPr>
+        <w:ind w:left="720"/>
+        <w:rPr>
+          <w:rFonts w:eastAsia="CMR10" w:cstheme="minorHAnsi"/>
+          <w:sz w:val="16"/>
+          <w:szCs w:val="16"/>
+        </w:rPr>
+      </w:pPr>
+      <w:r>
+        <w:rPr>
+          <w:rFonts w:eastAsia="CMR10" w:cstheme="minorHAnsi"/>
+          <w:sz w:val="16"/>
+          <w:szCs w:val="16"/>
+        </w:rPr>
+        <w:t xml:space="preserve">The process should be as follows: </w:t>
+      </w:r>
+    </w:p>
+    <w:p>
+      <w:pPr>
+        <w:pStyle w:val="ListParagraph"/>
+        <w:numPr>
+          <w:ilvl w:val="0"/>
+          <w:numId w:val="5"/>
+        </w:numPr>
+        <w:rPr>
+          <w:rFonts w:eastAsia="CMR10" w:cstheme="minorHAnsi"/>
+          <w:sz w:val="20"/>
+          <w:szCs w:val="20"/>
+        </w:rPr>
+      </w:pPr>
+      <w:r>
+        <w:rPr>
+          <w:rFonts w:eastAsia="CMR10" w:cstheme="minorHAnsi"/>
+          <w:sz w:val="20"/>
+          <w:szCs w:val="20"/>
+        </w:rPr>
+        <w:lastRenderedPageBreak/>
+        <w:t>Prepare teams for a Google Cloud migration</w:t>
+      </w:r>
+    </w:p>
+    <w:p>
+      <w:pPr>
+        <w:pStyle w:val="ListParagraph"/>
+        <w:ind w:left="1800"/>
+        <w:rPr>
+          <w:rFonts w:eastAsia="CMR10" w:cstheme="minorHAnsi"/>
+          <w:sz w:val="16"/>
+          <w:szCs w:val="16"/>
+        </w:rPr>
+      </w:pPr>
+      <w:r>
+        <w:rPr>
+          <w:rFonts w:eastAsia="CMR10" w:cstheme="minorHAnsi"/>
+          <w:sz w:val="16"/>
+          <w:szCs w:val="16"/>
+        </w:rPr>
+        <w:t xml:space="preserve">This can be achieved by proper training for all the teams </w:t>
+      </w:r>
+      <w:r>
+        <w:rPr>
+          <w:rFonts w:eastAsia="CMR10" w:cstheme="minorHAnsi"/>
+          <w:sz w:val="16"/>
+          <w:szCs w:val="16"/>
+        </w:rPr>
+        <w:t>to en</w:t>
+      </w:r>
+      <w:r>
+        <w:rPr>
+          <w:rFonts w:eastAsia="CMR10" w:cstheme="minorHAnsi"/>
+          <w:sz w:val="16"/>
+          <w:szCs w:val="16"/>
+        </w:rPr>
+        <w:t>sure those teams are taking full advantage of all the Google tools and services they might need to optimize app performance and take full advantage of the cloud.</w:t>
+      </w:r>
+    </w:p>
+    <w:p>
+      <w:pPr>
+        <w:pStyle w:val="ListParagraph"/>
+        <w:ind w:left="1800"/>
+        <w:rPr>
+          <w:rFonts w:eastAsia="CMR10" w:cstheme="minorHAnsi"/>
+          <w:sz w:val="16"/>
+          <w:szCs w:val="16"/>
+        </w:rPr>
+      </w:pPr>
+    </w:p>
+    <w:p>
+      <w:pPr>
+        <w:pStyle w:val="ListParagraph"/>
+        <w:numPr>
+          <w:ilvl w:val="0"/>
+          <w:numId w:val="5"/>
+        </w:numPr>
+        <w:rPr>
+          <w:rFonts w:eastAsia="CMR10" w:cstheme="minorHAnsi"/>
+          <w:sz w:val="20"/>
+          <w:szCs w:val="20"/>
+        </w:rPr>
+      </w:pPr>
+      <w:r>
+        <w:rPr>
+          <w:rFonts w:eastAsia="CMR10" w:cstheme="minorHAnsi"/>
+          <w:sz w:val="20"/>
+          <w:szCs w:val="20"/>
+        </w:rPr>
+        <w:t>Use monitoring and automation to safeguard performanc</w:t>
+      </w:r>
+      <w:r>
+        <w:rPr>
+          <w:rFonts w:eastAsia="CMR10" w:cstheme="minorHAnsi"/>
+          <w:sz w:val="20"/>
+          <w:szCs w:val="20"/>
+        </w:rPr>
+        <w:t>e</w:t>
+      </w:r>
+    </w:p>
+    <w:p>
+      <w:pPr>
+        <w:pStyle w:val="ListParagraph"/>
+        <w:ind w:left="1800"/>
+        <w:rPr>
+          <w:rFonts w:eastAsia="CMR10" w:cstheme="minorHAnsi"/>
+          <w:sz w:val="16"/>
+          <w:szCs w:val="16"/>
+        </w:rPr>
+      </w:pPr>
+      <w:r>
+        <w:rPr>
+          <w:rFonts w:eastAsia="CMR10" w:cstheme="minorHAnsi"/>
+          <w:sz w:val="16"/>
+          <w:szCs w:val="16"/>
+        </w:rPr>
+        <w:t xml:space="preserve">NAPM solutions such as </w:t>
+      </w:r>
+      <w:proofErr w:type="spellStart"/>
+      <w:r>
+        <w:rPr>
+          <w:rFonts w:eastAsia="CMR10" w:cstheme="minorHAnsi"/>
+          <w:sz w:val="16"/>
+          <w:szCs w:val="16"/>
+        </w:rPr>
+        <w:t>Accedian’s</w:t>
+      </w:r>
+      <w:proofErr w:type="spellEnd"/>
+      <w:r>
+        <w:rPr>
+          <w:rFonts w:eastAsia="CMR10" w:cstheme="minorHAnsi"/>
+          <w:sz w:val="16"/>
+          <w:szCs w:val="16"/>
+        </w:rPr>
+        <w:t xml:space="preserve"> Skylight are ideal for offering a holistic view of the network and delivering proactive alerts for correcting issues before they impact app and SD-WAN performance.</w:t>
+      </w:r>
+    </w:p>
+    <w:p>
+      <w:pPr>
+        <w:pStyle w:val="ListParagraph"/>
+        <w:ind w:left="1800"/>
+        <w:rPr>
+          <w:rFonts w:eastAsia="CMR10" w:cstheme="minorHAnsi"/>
+          <w:sz w:val="16"/>
+          <w:szCs w:val="16"/>
+        </w:rPr>
+      </w:pPr>
+      <w:r>
+        <w:rPr>
+          <w:rFonts w:eastAsia="CMR10" w:cstheme="minorHAnsi"/>
+          <w:sz w:val="16"/>
+          <w:szCs w:val="16"/>
+        </w:rPr>
+        <w:t>Automation is another important tip for a successful, optimized app migration. Critical jobs like deployments, exchanges and configuration updates may all be easily automated. It reduces the chance of manual errors and prevents valuable human workers from wasting time and money on repetitive tasks.</w:t>
+      </w:r>
+    </w:p>
+    <w:p>
+      <w:pPr>
+        <w:pStyle w:val="ListParagraph"/>
+        <w:ind w:left="1800"/>
+        <w:rPr>
+          <w:rFonts w:eastAsia="CMR10" w:cstheme="minorHAnsi"/>
+          <w:sz w:val="16"/>
+          <w:szCs w:val="16"/>
+        </w:rPr>
+      </w:pPr>
+    </w:p>
+    <w:p>
+      <w:pPr>
+        <w:pStyle w:val="ListParagraph"/>
+        <w:numPr>
+          <w:ilvl w:val="0"/>
+          <w:numId w:val="5"/>
+        </w:numPr>
+        <w:rPr>
+          <w:rFonts w:eastAsia="CMR10" w:cstheme="minorHAnsi"/>
+          <w:sz w:val="20"/>
+          <w:szCs w:val="20"/>
+        </w:rPr>
+      </w:pPr>
+      <w:r>
+        <w:rPr>
+          <w:rFonts w:eastAsia="CMR10" w:cstheme="minorHAnsi"/>
+          <w:sz w:val="20"/>
+          <w:szCs w:val="20"/>
+        </w:rPr>
+        <w:t>Take advantage of Google’s managed service</w:t>
+      </w:r>
+    </w:p>
+    <w:p>
+      <w:pPr>
+        <w:pStyle w:val="ListParagraph"/>
+        <w:ind w:left="1800"/>
+        <w:rPr>
+          <w:rFonts w:eastAsia="CMR10" w:cstheme="minorHAnsi"/>
+          <w:sz w:val="16"/>
+          <w:szCs w:val="16"/>
+        </w:rPr>
+      </w:pPr>
+      <w:r>
+        <w:rPr>
+          <w:rFonts w:eastAsia="CMR10" w:cstheme="minorHAnsi"/>
+          <w:sz w:val="16"/>
+          <w:szCs w:val="16"/>
+        </w:rPr>
+        <w:t xml:space="preserve">A few examples include App Engine, which offers serverless web hosting, and </w:t>
+      </w:r>
+      <w:proofErr w:type="spellStart"/>
+      <w:r>
+        <w:rPr>
+          <w:rFonts w:eastAsia="CMR10" w:cstheme="minorHAnsi"/>
+          <w:sz w:val="16"/>
+          <w:szCs w:val="16"/>
+        </w:rPr>
+        <w:t>CloudSQL</w:t>
+      </w:r>
+      <w:proofErr w:type="spellEnd"/>
+      <w:r>
+        <w:rPr>
+          <w:rFonts w:eastAsia="CMR10" w:cstheme="minorHAnsi"/>
+          <w:sz w:val="16"/>
+          <w:szCs w:val="16"/>
+        </w:rPr>
+        <w:t xml:space="preserve"> for MySQL, which replaces MySQL cluster management. GCP also provides </w:t>
+      </w:r>
+      <w:proofErr w:type="spellStart"/>
+      <w:r>
+        <w:rPr>
+          <w:rFonts w:eastAsia="CMR10" w:cstheme="minorHAnsi"/>
+          <w:sz w:val="16"/>
+          <w:szCs w:val="16"/>
+        </w:rPr>
+        <w:t>AutoML</w:t>
+      </w:r>
+      <w:proofErr w:type="spellEnd"/>
+      <w:r>
+        <w:rPr>
+          <w:rFonts w:eastAsia="CMR10" w:cstheme="minorHAnsi"/>
+          <w:sz w:val="16"/>
+          <w:szCs w:val="16"/>
+        </w:rPr>
+        <w:t xml:space="preserve"> for tagging and classifying images with the option to deploy workloads on GKE instead of managing Kubernetes clusters.</w:t>
+      </w:r>
+    </w:p>
+    <w:p>
+      <w:pPr>
+        <w:pStyle w:val="ListParagraph"/>
+        <w:ind w:left="1800"/>
+        <w:rPr>
+          <w:rFonts w:eastAsia="CMR10" w:cstheme="minorHAnsi"/>
+          <w:sz w:val="16"/>
+          <w:szCs w:val="16"/>
+        </w:rPr>
+      </w:pPr>
+    </w:p>
+    <w:p>
+      <w:pPr>
+        <w:pStyle w:val="ListParagraph"/>
+        <w:numPr>
+          <w:ilvl w:val="0"/>
+          <w:numId w:val="5"/>
+        </w:numPr>
+        <w:rPr>
+          <w:rFonts w:eastAsia="CMR10" w:cstheme="minorHAnsi"/>
+          <w:sz w:val="20"/>
+          <w:szCs w:val="20"/>
+        </w:rPr>
+      </w:pPr>
+      <w:r>
+        <w:rPr>
+          <w:rFonts w:eastAsia="CMR10" w:cstheme="minorHAnsi"/>
+          <w:sz w:val="20"/>
+          <w:szCs w:val="20"/>
+        </w:rPr>
+        <w:t>Scale resources to optimize app and network performance</w:t>
+      </w:r>
+    </w:p>
+    <w:p>
+      <w:pPr>
+        <w:pStyle w:val="ListParagraph"/>
+        <w:ind w:left="1800"/>
+        <w:rPr>
+          <w:rFonts w:eastAsia="CMR10" w:cstheme="minorHAnsi"/>
+          <w:sz w:val="16"/>
+          <w:szCs w:val="16"/>
+        </w:rPr>
+      </w:pPr>
+      <w:r>
+        <w:rPr>
+          <w:rFonts w:eastAsia="CMR10" w:cstheme="minorHAnsi"/>
+          <w:sz w:val="16"/>
+          <w:szCs w:val="16"/>
+        </w:rPr>
+        <w:t xml:space="preserve">As </w:t>
+      </w:r>
+      <w:r>
+        <w:rPr>
+          <w:rFonts w:eastAsia="CMR10" w:cstheme="minorHAnsi"/>
+          <w:sz w:val="16"/>
+          <w:szCs w:val="16"/>
+        </w:rPr>
+        <w:t>GCP enables horizontal scaling, which allows users to elastically add or remove VMs, cluster nodes, and database instances. Vertical scaling allows more resources to be added to existing instances without the need for any additional physical infrastructure.</w:t>
+      </w:r>
+    </w:p>
+    <w:p>
+      <w:pPr>
+        <w:pStyle w:val="ListParagraph"/>
+        <w:ind w:left="1800"/>
+        <w:rPr>
+          <w:rFonts w:eastAsia="CMR10" w:cstheme="minorHAnsi"/>
+          <w:sz w:val="16"/>
+          <w:szCs w:val="16"/>
+        </w:rPr>
+      </w:pPr>
+      <w:r>
+        <w:rPr>
+          <w:rFonts w:eastAsia="CMR10" w:cstheme="minorHAnsi"/>
+          <w:sz w:val="16"/>
+          <w:szCs w:val="16"/>
+        </w:rPr>
+        <w:t>Again, a strong NAPM offering is beneficial when making changes to the network, providing real-time monitoring and alerts about app and network performance. This enables administrators to make changes proactively before they have a negative impact on network operations.</w:t>
+      </w:r>
+    </w:p>
+    <w:p>
+      <w:pPr>
+        <w:rPr>
+          <w:rFonts w:eastAsia="CMR10" w:cstheme="minorHAnsi"/>
+          <w:sz w:val="16"/>
+          <w:szCs w:val="16"/>
+        </w:rPr>
+      </w:pPr>
+    </w:p>
+    <w:p>
+      <w:pPr>
+        <w:pStyle w:val="ListParagraph"/>
+        <w:numPr>
+          <w:ilvl w:val="0"/>
+          <w:numId w:val="5"/>
+        </w:numPr>
+        <w:rPr>
+          <w:rFonts w:eastAsia="CMR10" w:cstheme="minorHAnsi"/>
+          <w:sz w:val="20"/>
+          <w:szCs w:val="20"/>
+        </w:rPr>
+      </w:pPr>
+      <w:r>
+        <w:rPr>
+          <w:rFonts w:eastAsia="CMR10" w:cstheme="minorHAnsi"/>
+          <w:sz w:val="20"/>
+          <w:szCs w:val="20"/>
+        </w:rPr>
+        <w:t>Use GCP app migration to reduce costs</w:t>
+      </w:r>
+    </w:p>
+    <w:p>
+      <w:pPr>
+        <w:pStyle w:val="ListParagraph"/>
+        <w:ind w:left="1800"/>
+        <w:rPr>
+          <w:rFonts w:eastAsia="CMR10" w:cstheme="minorHAnsi"/>
+          <w:sz w:val="16"/>
+          <w:szCs w:val="16"/>
+        </w:rPr>
+      </w:pPr>
+      <w:r>
+        <w:rPr>
+          <w:rFonts w:eastAsia="CMR10" w:cstheme="minorHAnsi"/>
+          <w:sz w:val="16"/>
+          <w:szCs w:val="16"/>
+        </w:rPr>
+        <w:lastRenderedPageBreak/>
+        <w:t>Google’s migration tools help with in-cloud testing and validation during migration, which can help spot performance issues early. Workloads also can be migrated in phases (known as “migration waves”) for a more orderly migration.</w:t>
+      </w:r>
+    </w:p>
+    <w:p>
+      <w:pPr>
+        <w:pStyle w:val="ListParagraph"/>
+        <w:ind w:left="1800"/>
+        <w:rPr>
+          <w:rFonts w:eastAsia="CMR10" w:cstheme="minorHAnsi"/>
+          <w:sz w:val="16"/>
+          <w:szCs w:val="16"/>
+        </w:rPr>
+      </w:pPr>
+      <w:r>
+        <w:rPr>
+          <w:rFonts w:eastAsia="CMR10" w:cstheme="minorHAnsi"/>
+          <w:sz w:val="16"/>
+          <w:szCs w:val="16"/>
+        </w:rPr>
+        <w:t>By using GCP’s built-in migration tools, many of the typical “gotchas” of app migration can be avoided or resolved quickly. When used in tandem with a NAPM solution like Skylight, performance issues can even be eliminated during the move to GCP.</w:t>
+      </w:r>
+    </w:p>
+    <w:p>
+      <w:pPr>
+        <w:pStyle w:val="ListParagraph"/>
+        <w:ind w:left="1800"/>
+        <w:rPr>
+          <w:rFonts w:eastAsia="CMR10" w:cstheme="minorHAnsi"/>
+          <w:sz w:val="16"/>
+          <w:szCs w:val="16"/>
+        </w:rPr>
+      </w:pPr>
+      <w:r>
+        <w:rPr>
+          <w:rFonts w:eastAsia="CMR10" w:cstheme="minorHAnsi"/>
+          <w:sz w:val="16"/>
+          <w:szCs w:val="16"/>
+        </w:rPr>
+        <w:t>Migrating apps and workloads to the Google Compute Platform clearly offer major benefits to enterprises. By taking advantage of the above tips, businesses can optimize their app migration and glean the most value from GCP.</w:t>
+      </w:r>
+    </w:p>
+    <w:p>
+      <w:pPr>
+        <w:pStyle w:val="ListParagraph"/>
+        <w:ind w:left="1800"/>
+        <w:rPr>
+          <w:rFonts w:eastAsia="CMR10" w:cstheme="minorHAnsi"/>
+          <w:sz w:val="16"/>
+          <w:szCs w:val="16"/>
+        </w:rPr>
+      </w:pPr>
+      <w:r>
+        <w:rPr>
+          <w:rFonts w:eastAsia="CMR10" w:cstheme="minorHAnsi"/>
+          <w:sz w:val="16"/>
+          <w:szCs w:val="16"/>
+        </w:rPr>
+        <w:t xml:space="preserve">App optimization during a cloud migration is simply not possible without close monitoring and management of network and application performance. That’s why Google </w:t>
+      </w:r>
+      <w:proofErr w:type="gramStart"/>
+      <w:r>
+        <w:rPr>
+          <w:rFonts w:eastAsia="CMR10" w:cstheme="minorHAnsi"/>
+          <w:sz w:val="16"/>
+          <w:szCs w:val="16"/>
+        </w:rPr>
+        <w:t>actually recommends</w:t>
+      </w:r>
+      <w:proofErr w:type="gramEnd"/>
+      <w:r>
+        <w:rPr>
+          <w:rFonts w:eastAsia="CMR10" w:cstheme="minorHAnsi"/>
+          <w:sz w:val="16"/>
+          <w:szCs w:val="16"/>
+        </w:rPr>
+        <w:t xml:space="preserve"> that its enterprise customers deploy a monitoring and alerting system to ensure applications and networks achieve and maintain optimal performance both during and after a cloud migration.</w:t>
+      </w:r>
+    </w:p>
+    <w:p>
+      <w:pPr>
+        <w:pStyle w:val="ListParagraph"/>
+        <w:ind w:left="1800"/>
+        <w:rPr>
+          <w:rFonts w:eastAsia="CMR10" w:cstheme="minorHAnsi"/>
+          <w:sz w:val="16"/>
+          <w:szCs w:val="16"/>
+        </w:rPr>
+      </w:pPr>
+    </w:p>
+    <w:p>
+      <w:pPr>
+        <w:pStyle w:val="ListParagraph"/>
+        <w:rPr>
+          <w:rFonts w:cstheme="minorHAnsi"/>
+          <w:sz w:val="16"/>
+          <w:szCs w:val="16"/>
+        </w:rPr>
+      </w:pPr>
     </w:p>
     <w:sectPr>
       <w:pgSz w:w="12240" w:h="15840"/>
@@ -356,6 +2604,297 @@
 <file path=word/numbering.xml><?xml version="1.0" encoding="utf-8"?>
 <w:numbering xmlns:wpc="http://schemas.microsoft.com/office/word/2010/wordprocessingCanvas" xmlns:cx="http://schemas.microsoft.com/office/drawing/2014/chartex" xmlns:cx1="http://schemas.microsoft.com/office/drawing/2015/9/8/chartex" xmlns:cx2="http://schemas.microsoft.com/office/drawing/2015/10/21/chartex" xmlns:cx3="http://schemas.microsoft.com/office/drawing/2016/5/9/chartex" xmlns:cx4="http://schemas.microsoft.com/office/drawing/2016/5/10/chartex" xmlns:cx5="http://schemas.microsoft.com/office/drawing/2016/5/11/chartex" xmlns:cx6="http://schemas.microsoft.com/office/drawing/2016/5/12/chartex" xmlns:cx7="http://schemas.microsoft.com/office/drawing/2016/5/13/chartex" xmlns:cx8="http://schemas.microsoft.com/office/drawing/2016/5/14/chartex" xmlns:mc="http://schemas.openxmlformats.org/markup-compatibility/2006" xmlns:aink="http://schemas.microsoft.com/office/drawing/2016/ink" xmlns:am3d="http://schemas.microsoft.com/office/drawing/2017/model3d" xmlns:o="urn:schemas-microsoft-com:office:office" xmlns:r="http://schemas.openxmlformats.org/officeDocument/2006/relationships" xmlns:m="http://schemas.openxmlformats.org/officeDocument/2006/math" xmlns:v="urn:schemas-microsoft-com:vml" xmlns:wp14="http://schemas.microsoft.com/office/word/2010/wordprocessingDrawing" xmlns:wp="http://schemas.openxmlformats.org/drawingml/2006/wordprocessingDrawing" xmlns:w10="urn:schemas-microsoft-com:office:word" xmlns:w="http://schemas.openxmlformats.org/wordprocessingml/2006/main" xmlns:w14="http://schemas.microsoft.com/office/word/2010/wordml" xmlns:w15="http://schemas.microsoft.com/office/word/2012/wordml" xmlns:w16cex="http://schemas.microsoft.com/office/word/2018/wordml/cex" xmlns:w16cid="http://schemas.microsoft.com/office/word/2016/wordml/cid" xmlns:w16="http://schemas.microsoft.com/office/word/2018/wordml" xmlns:w16sdtdh="http://schemas.microsoft.com/office/word/2020/wordml/sdtdatahash" xmlns:w16se="http://schemas.microsoft.com/office/word/2015/wordml/symex" xmlns:wpg="http://schemas.microsoft.com/office/word/2010/wordprocessingGroup" xmlns:wpi="http://schemas.microsoft.com/office/word/2010/wordprocessingInk" xmlns:wne="http://schemas.microsoft.com/office/word/2006/wordml" xmlns:wps="http://schemas.microsoft.com/office/word/2010/wordprocessingShape" mc:Ignorable="w14 w15 w16se w16cid w16 w16cex w16sdtdh wp14">
   <w:abstractNum w:abstractNumId="0" w15:restartNumberingAfterBreak="0">
+    <w:nsid w:val="01170F44"/>
+    <w:multiLevelType w:val="hybridMultilevel"/>
+    <w:tmpl w:val="F27E6254"/>
+    <w:lvl w:ilvl="0" w:tplc="04090001">
+      <w:start w:val="1"/>
+      <w:numFmt w:val="bullet"/>
+      <w:lvlText w:val=""/>
+      <w:lvlJc w:val="left"/>
+      <w:pPr>
+        <w:ind w:left="1440" w:hanging="360"/>
+      </w:pPr>
+      <w:rPr>
+        <w:rFonts w:ascii="Symbol" w:hAnsi="Symbol" w:hint="default"/>
+      </w:rPr>
+    </w:lvl>
+    <w:lvl w:ilvl="1" w:tplc="04090003" w:tentative="1">
+      <w:start w:val="1"/>
+      <w:numFmt w:val="bullet"/>
+      <w:lvlText w:val="o"/>
+      <w:lvlJc w:val="left"/>
+      <w:pPr>
+        <w:ind w:left="2160" w:hanging="360"/>
+      </w:pPr>
+      <w:rPr>
+        <w:rFonts w:ascii="Courier New" w:hAnsi="Courier New" w:cs="Courier New" w:hint="default"/>
+      </w:rPr>
+    </w:lvl>
+    <w:lvl w:ilvl="2" w:tplc="04090005" w:tentative="1">
+      <w:start w:val="1"/>
+      <w:numFmt w:val="bullet"/>
+      <w:lvlText w:val=""/>
+      <w:lvlJc w:val="left"/>
+      <w:pPr>
+        <w:ind w:left="2880" w:hanging="360"/>
+      </w:pPr>
+      <w:rPr>
+        <w:rFonts w:ascii="Wingdings" w:hAnsi="Wingdings" w:hint="default"/>
+      </w:rPr>
+    </w:lvl>
+    <w:lvl w:ilvl="3" w:tplc="04090001" w:tentative="1">
+      <w:start w:val="1"/>
+      <w:numFmt w:val="bullet"/>
+      <w:lvlText w:val=""/>
+      <w:lvlJc w:val="left"/>
+      <w:pPr>
+        <w:ind w:left="3600" w:hanging="360"/>
+      </w:pPr>
+      <w:rPr>
+        <w:rFonts w:ascii="Symbol" w:hAnsi="Symbol" w:hint="default"/>
+      </w:rPr>
+    </w:lvl>
+    <w:lvl w:ilvl="4" w:tplc="04090003" w:tentative="1">
+      <w:start w:val="1"/>
+      <w:numFmt w:val="bullet"/>
+      <w:lvlText w:val="o"/>
+      <w:lvlJc w:val="left"/>
+      <w:pPr>
+        <w:ind w:left="4320" w:hanging="360"/>
+      </w:pPr>
+      <w:rPr>
+        <w:rFonts w:ascii="Courier New" w:hAnsi="Courier New" w:cs="Courier New" w:hint="default"/>
+      </w:rPr>
+    </w:lvl>
+    <w:lvl w:ilvl="5" w:tplc="04090005" w:tentative="1">
+      <w:start w:val="1"/>
+      <w:numFmt w:val="bullet"/>
+      <w:lvlText w:val=""/>
+      <w:lvlJc w:val="left"/>
+      <w:pPr>
+        <w:ind w:left="5040" w:hanging="360"/>
+      </w:pPr>
+      <w:rPr>
+        <w:rFonts w:ascii="Wingdings" w:hAnsi="Wingdings" w:hint="default"/>
+      </w:rPr>
+    </w:lvl>
+    <w:lvl w:ilvl="6" w:tplc="04090001" w:tentative="1">
+      <w:start w:val="1"/>
+      <w:numFmt w:val="bullet"/>
+      <w:lvlText w:val=""/>
+      <w:lvlJc w:val="left"/>
+      <w:pPr>
+        <w:ind w:left="5760" w:hanging="360"/>
+      </w:pPr>
+      <w:rPr>
+        <w:rFonts w:ascii="Symbol" w:hAnsi="Symbol" w:hint="default"/>
+      </w:rPr>
+    </w:lvl>
+    <w:lvl w:ilvl="7" w:tplc="04090003" w:tentative="1">
+      <w:start w:val="1"/>
+      <w:numFmt w:val="bullet"/>
+      <w:lvlText w:val="o"/>
+      <w:lvlJc w:val="left"/>
+      <w:pPr>
+        <w:ind w:left="6480" w:hanging="360"/>
+      </w:pPr>
+      <w:rPr>
+        <w:rFonts w:ascii="Courier New" w:hAnsi="Courier New" w:cs="Courier New" w:hint="default"/>
+      </w:rPr>
+    </w:lvl>
+    <w:lvl w:ilvl="8" w:tplc="04090005" w:tentative="1">
+      <w:start w:val="1"/>
+      <w:numFmt w:val="bullet"/>
+      <w:lvlText w:val=""/>
+      <w:lvlJc w:val="left"/>
+      <w:pPr>
+        <w:ind w:left="7200" w:hanging="360"/>
+      </w:pPr>
+      <w:rPr>
+        <w:rFonts w:ascii="Wingdings" w:hAnsi="Wingdings" w:hint="default"/>
+      </w:rPr>
+    </w:lvl>
+  </w:abstractNum>
+  <w:abstractNum w:abstractNumId="1" w15:restartNumberingAfterBreak="0">
+    <w:nsid w:val="12A75358"/>
+    <w:multiLevelType w:val="hybridMultilevel"/>
+    <w:tmpl w:val="36D4C786"/>
+    <w:lvl w:ilvl="0" w:tplc="FBBE4ACE">
+      <w:start w:val="1"/>
+      <w:numFmt w:val="decimal"/>
+      <w:lvlText w:val="%1-"/>
+      <w:lvlJc w:val="left"/>
+      <w:pPr>
+        <w:ind w:left="1800" w:hanging="360"/>
+      </w:pPr>
+      <w:rPr>
+        <w:rFonts w:hint="default"/>
+      </w:rPr>
+    </w:lvl>
+    <w:lvl w:ilvl="1" w:tplc="04090019" w:tentative="1">
+      <w:start w:val="1"/>
+      <w:numFmt w:val="lowerLetter"/>
+      <w:lvlText w:val="%2."/>
+      <w:lvlJc w:val="left"/>
+      <w:pPr>
+        <w:ind w:left="2520" w:hanging="360"/>
+      </w:pPr>
+    </w:lvl>
+    <w:lvl w:ilvl="2" w:tplc="0409001B" w:tentative="1">
+      <w:start w:val="1"/>
+      <w:numFmt w:val="lowerRoman"/>
+      <w:lvlText w:val="%3."/>
+      <w:lvlJc w:val="right"/>
+      <w:pPr>
+        <w:ind w:left="3240" w:hanging="180"/>
+      </w:pPr>
+    </w:lvl>
+    <w:lvl w:ilvl="3" w:tplc="0409000F" w:tentative="1">
+      <w:start w:val="1"/>
+      <w:numFmt w:val="decimal"/>
+      <w:lvlText w:val="%4."/>
+      <w:lvlJc w:val="left"/>
+      <w:pPr>
+        <w:ind w:left="3960" w:hanging="360"/>
+      </w:pPr>
+    </w:lvl>
+    <w:lvl w:ilvl="4" w:tplc="04090019" w:tentative="1">
+      <w:start w:val="1"/>
+      <w:numFmt w:val="lowerLetter"/>
+      <w:lvlText w:val="%5."/>
+      <w:lvlJc w:val="left"/>
+      <w:pPr>
+        <w:ind w:left="4680" w:hanging="360"/>
+      </w:pPr>
+    </w:lvl>
+    <w:lvl w:ilvl="5" w:tplc="0409001B" w:tentative="1">
+      <w:start w:val="1"/>
+      <w:numFmt w:val="lowerRoman"/>
+      <w:lvlText w:val="%6."/>
+      <w:lvlJc w:val="right"/>
+      <w:pPr>
+        <w:ind w:left="5400" w:hanging="180"/>
+      </w:pPr>
+    </w:lvl>
+    <w:lvl w:ilvl="6" w:tplc="0409000F" w:tentative="1">
+      <w:start w:val="1"/>
+      <w:numFmt w:val="decimal"/>
+      <w:lvlText w:val="%7."/>
+      <w:lvlJc w:val="left"/>
+      <w:pPr>
+        <w:ind w:left="6120" w:hanging="360"/>
+      </w:pPr>
+    </w:lvl>
+    <w:lvl w:ilvl="7" w:tplc="04090019" w:tentative="1">
+      <w:start w:val="1"/>
+      <w:numFmt w:val="lowerLetter"/>
+      <w:lvlText w:val="%8."/>
+      <w:lvlJc w:val="left"/>
+      <w:pPr>
+        <w:ind w:left="6840" w:hanging="360"/>
+      </w:pPr>
+    </w:lvl>
+    <w:lvl w:ilvl="8" w:tplc="0409001B" w:tentative="1">
+      <w:start w:val="1"/>
+      <w:numFmt w:val="lowerRoman"/>
+      <w:lvlText w:val="%9."/>
+      <w:lvlJc w:val="right"/>
+      <w:pPr>
+        <w:ind w:left="7560" w:hanging="180"/>
+      </w:pPr>
+    </w:lvl>
+  </w:abstractNum>
+  <w:abstractNum w:abstractNumId="2" w15:restartNumberingAfterBreak="0">
+    <w:nsid w:val="2B452369"/>
+    <w:multiLevelType w:val="hybridMultilevel"/>
+    <w:tmpl w:val="C47C7DE8"/>
+    <w:lvl w:ilvl="0" w:tplc="DDBAD7FE">
+      <w:start w:val="1"/>
+      <w:numFmt w:val="decimal"/>
+      <w:lvlText w:val="%1-"/>
+      <w:lvlJc w:val="left"/>
+      <w:pPr>
+        <w:ind w:left="1800" w:hanging="360"/>
+      </w:pPr>
+      <w:rPr>
+        <w:rFonts w:hint="default"/>
+      </w:rPr>
+    </w:lvl>
+    <w:lvl w:ilvl="1" w:tplc="04090019">
+      <w:start w:val="1"/>
+      <w:numFmt w:val="lowerLetter"/>
+      <w:lvlText w:val="%2."/>
+      <w:lvlJc w:val="left"/>
+      <w:pPr>
+        <w:ind w:left="2520" w:hanging="360"/>
+      </w:pPr>
+    </w:lvl>
+    <w:lvl w:ilvl="2" w:tplc="0409001B" w:tentative="1">
+      <w:start w:val="1"/>
+      <w:numFmt w:val="lowerRoman"/>
+      <w:lvlText w:val="%3."/>
+      <w:lvlJc w:val="right"/>
+      <w:pPr>
+        <w:ind w:left="3240" w:hanging="180"/>
+      </w:pPr>
+    </w:lvl>
+    <w:lvl w:ilvl="3" w:tplc="0409000F" w:tentative="1">
+      <w:start w:val="1"/>
+      <w:numFmt w:val="decimal"/>
+      <w:lvlText w:val="%4."/>
+      <w:lvlJc w:val="left"/>
+      <w:pPr>
+        <w:ind w:left="3960" w:hanging="360"/>
+      </w:pPr>
+    </w:lvl>
+    <w:lvl w:ilvl="4" w:tplc="04090019" w:tentative="1">
+      <w:start w:val="1"/>
+      <w:numFmt w:val="lowerLetter"/>
+      <w:lvlText w:val="%5."/>
+      <w:lvlJc w:val="left"/>
+      <w:pPr>
+        <w:ind w:left="4680" w:hanging="360"/>
+      </w:pPr>
+    </w:lvl>
+    <w:lvl w:ilvl="5" w:tplc="0409001B" w:tentative="1">
+      <w:start w:val="1"/>
+      <w:numFmt w:val="lowerRoman"/>
+      <w:lvlText w:val="%6."/>
+      <w:lvlJc w:val="right"/>
+      <w:pPr>
+        <w:ind w:left="5400" w:hanging="180"/>
+      </w:pPr>
+    </w:lvl>
+    <w:lvl w:ilvl="6" w:tplc="0409000F" w:tentative="1">
+      <w:start w:val="1"/>
+      <w:numFmt w:val="decimal"/>
+      <w:lvlText w:val="%7."/>
+      <w:lvlJc w:val="left"/>
+      <w:pPr>
+        <w:ind w:left="6120" w:hanging="360"/>
+      </w:pPr>
+    </w:lvl>
+    <w:lvl w:ilvl="7" w:tplc="04090019" w:tentative="1">
+      <w:start w:val="1"/>
+      <w:numFmt w:val="lowerLetter"/>
+      <w:lvlText w:val="%8."/>
+      <w:lvlJc w:val="left"/>
+      <w:pPr>
+        <w:ind w:left="6840" w:hanging="360"/>
+      </w:pPr>
+    </w:lvl>
+    <w:lvl w:ilvl="8" w:tplc="0409001B" w:tentative="1">
+      <w:start w:val="1"/>
+      <w:numFmt w:val="lowerRoman"/>
+      <w:lvlText w:val="%9."/>
+      <w:lvlJc w:val="right"/>
+      <w:pPr>
+        <w:ind w:left="7560" w:hanging="180"/>
+      </w:pPr>
+    </w:lvl>
+  </w:abstractNum>
+  <w:abstractNum w:abstractNumId="3" w15:restartNumberingAfterBreak="0">
     <w:nsid w:val="46AF6FA7"/>
     <w:multiLevelType w:val="hybridMultilevel"/>
     <w:tmpl w:val="1E2C08A4"/>
@@ -445,8 +2984,109 @@
       </w:pPr>
     </w:lvl>
   </w:abstractNum>
+  <w:abstractNum w:abstractNumId="4" w15:restartNumberingAfterBreak="0">
+    <w:nsid w:val="4C255A9D"/>
+    <w:multiLevelType w:val="hybridMultilevel"/>
+    <w:tmpl w:val="246A73BE"/>
+    <w:lvl w:ilvl="0" w:tplc="668C5EE6">
+      <w:start w:val="9"/>
+      <w:numFmt w:val="lowerLetter"/>
+      <w:lvlText w:val="%1."/>
+      <w:lvlJc w:val="left"/>
+      <w:pPr>
+        <w:ind w:left="1800" w:hanging="360"/>
+      </w:pPr>
+      <w:rPr>
+        <w:rFonts w:hint="default"/>
+      </w:rPr>
+    </w:lvl>
+    <w:lvl w:ilvl="1" w:tplc="04090019" w:tentative="1">
+      <w:start w:val="1"/>
+      <w:numFmt w:val="lowerLetter"/>
+      <w:lvlText w:val="%2."/>
+      <w:lvlJc w:val="left"/>
+      <w:pPr>
+        <w:ind w:left="2520" w:hanging="360"/>
+      </w:pPr>
+    </w:lvl>
+    <w:lvl w:ilvl="2" w:tplc="0409001B" w:tentative="1">
+      <w:start w:val="1"/>
+      <w:numFmt w:val="lowerRoman"/>
+      <w:lvlText w:val="%3."/>
+      <w:lvlJc w:val="right"/>
+      <w:pPr>
+        <w:ind w:left="3240" w:hanging="180"/>
+      </w:pPr>
+    </w:lvl>
+    <w:lvl w:ilvl="3" w:tplc="0409000F" w:tentative="1">
+      <w:start w:val="1"/>
+      <w:numFmt w:val="decimal"/>
+      <w:lvlText w:val="%4."/>
+      <w:lvlJc w:val="left"/>
+      <w:pPr>
+        <w:ind w:left="3960" w:hanging="360"/>
+      </w:pPr>
+    </w:lvl>
+    <w:lvl w:ilvl="4" w:tplc="04090019" w:tentative="1">
+      <w:start w:val="1"/>
+      <w:numFmt w:val="lowerLetter"/>
+      <w:lvlText w:val="%5."/>
+      <w:lvlJc w:val="left"/>
+      <w:pPr>
+        <w:ind w:left="4680" w:hanging="360"/>
+      </w:pPr>
+    </w:lvl>
+    <w:lvl w:ilvl="5" w:tplc="0409001B" w:tentative="1">
+      <w:start w:val="1"/>
+      <w:numFmt w:val="lowerRoman"/>
+      <w:lvlText w:val="%6."/>
+      <w:lvlJc w:val="right"/>
+      <w:pPr>
+        <w:ind w:left="5400" w:hanging="180"/>
+      </w:pPr>
+    </w:lvl>
+    <w:lvl w:ilvl="6" w:tplc="0409000F" w:tentative="1">
+      <w:start w:val="1"/>
+      <w:numFmt w:val="decimal"/>
+      <w:lvlText w:val="%7."/>
+      <w:lvlJc w:val="left"/>
+      <w:pPr>
+        <w:ind w:left="6120" w:hanging="360"/>
+      </w:pPr>
+    </w:lvl>
+    <w:lvl w:ilvl="7" w:tplc="04090019" w:tentative="1">
+      <w:start w:val="1"/>
+      <w:numFmt w:val="lowerLetter"/>
+      <w:lvlText w:val="%8."/>
+      <w:lvlJc w:val="left"/>
+      <w:pPr>
+        <w:ind w:left="6840" w:hanging="360"/>
+      </w:pPr>
+    </w:lvl>
+    <w:lvl w:ilvl="8" w:tplc="0409001B" w:tentative="1">
+      <w:start w:val="1"/>
+      <w:numFmt w:val="lowerRoman"/>
+      <w:lvlText w:val="%9."/>
+      <w:lvlJc w:val="right"/>
+      <w:pPr>
+        <w:ind w:left="7560" w:hanging="180"/>
+      </w:pPr>
+    </w:lvl>
+  </w:abstractNum>
   <w:num w:numId="1">
+    <w:abstractNumId w:val="3"/>
+  </w:num>
+  <w:num w:numId="2">
     <w:abstractNumId w:val="0"/>
+  </w:num>
+  <w:num w:numId="3">
+    <w:abstractNumId w:val="4"/>
+  </w:num>
+  <w:num w:numId="4">
+    <w:abstractNumId w:val="1"/>
+  </w:num>
+  <w:num w:numId="5">
+    <w:abstractNumId w:val="2"/>
   </w:num>
 </w:numbering>
 </file>

</xml_diff>

<commit_message>
Update Final Assignment report - B00856100.docx
</commit_message>
<xml_diff>
--- a/Reports/Final Assignment report - B00856100.docx
+++ b/Reports/Final Assignment report - B00856100.docx
@@ -309,6 +309,7 @@
           <w:sz w:val="28"/>
           <w:szCs w:val="28"/>
         </w:rPr>
+        <w:lastRenderedPageBreak/>
         <w:t>Process Description:</w:t>
       </w:r>
     </w:p>
@@ -389,7 +390,6 @@
           <w:sz w:val="20"/>
           <w:szCs w:val="20"/>
         </w:rPr>
-        <w:lastRenderedPageBreak/>
         <w:tab/>
         <w:t xml:space="preserve">Then I had a planning meeting with my team to plan how we are going to work on the </w:t>
       </w:r>
@@ -689,15 +689,13 @@
         </w:rPr>
         <w:t xml:space="preserve">. After intensive research from some strategies and referring to the GitLab migration example. I made a </w:t>
       </w:r>
-      <w:proofErr w:type="gramStart"/>
-      <w:r>
-        <w:rPr>
-          <w:sz w:val="20"/>
-          <w:szCs w:val="20"/>
-        </w:rPr>
-        <w:t>step by step</w:t>
-      </w:r>
-      <w:proofErr w:type="gramEnd"/>
+      <w:r>
+        <w:rPr>
+          <w:sz w:val="20"/>
+          <w:szCs w:val="20"/>
+        </w:rPr>
+        <w:t>step-by-step</w:t>
+      </w:r>
       <w:r>
         <w:rPr>
           <w:sz w:val="20"/>
@@ -945,13 +943,6 @@
           <w:szCs w:val="16"/>
         </w:rPr>
         <w:br/>
-      </w:r>
-      <w:r>
-        <w:rPr>
-          <w:sz w:val="16"/>
-          <w:szCs w:val="16"/>
-        </w:rPr>
-        <w:lastRenderedPageBreak/>
         <w:t>GKE allows 5000 nodes per cluster and 1000 nodes per node pools. GKE doesn’t document how many node pools it allows. However, you are restricted to 110 pods/ nodes.</w:t>
       </w:r>
     </w:p>
@@ -1009,23 +1000,7 @@
           <w:sz w:val="16"/>
           <w:szCs w:val="16"/>
         </w:rPr>
-        <w:t xml:space="preserve">GKE has the upper hand over AKS when it comes to upgrades. GKE is a lot less hassle as it allows automatic upgrades to its control plane and worker nodes. If you’re on AKS, you probably </w:t>
-      </w:r>
-      <w:proofErr w:type="gramStart"/>
-      <w:r>
-        <w:rPr>
-          <w:sz w:val="16"/>
-          <w:szCs w:val="16"/>
-        </w:rPr>
-        <w:t>have to</w:t>
-      </w:r>
-      <w:proofErr w:type="gramEnd"/>
-      <w:r>
-        <w:rPr>
-          <w:sz w:val="16"/>
-          <w:szCs w:val="16"/>
-        </w:rPr>
-        <w:t xml:space="preserve"> manually upgrade the control plane and worker nodes every time, which slows the process down.</w:t>
+        <w:t>GKE has the upper hand over AKS when it comes to upgrades. GKE is a lot less hassle as it allows automatic upgrades to its control plane and worker nodes. If you’re on AKS, you probably have to manually upgrade the control plane and worker nodes every time, which slows the process down.</w:t>
       </w:r>
     </w:p>
     <w:p>
@@ -1045,35 +1020,7 @@
           <w:sz w:val="16"/>
           <w:szCs w:val="16"/>
         </w:rPr>
-        <w:t xml:space="preserve">Microsoft’s AKS does support </w:t>
-      </w:r>
-      <w:r>
-        <w:rPr>
-          <w:sz w:val="16"/>
-          <w:szCs w:val="16"/>
-        </w:rPr>
-        <w:t>open-source</w:t>
-      </w:r>
-      <w:r>
-        <w:rPr>
-          <w:sz w:val="16"/>
-          <w:szCs w:val="16"/>
-        </w:rPr>
-        <w:t xml:space="preserve"> Ubuntu in addition to Windows Server. When it comes to operating system support, GKE supports Container </w:t>
-      </w:r>
-      <w:r>
-        <w:rPr>
-          <w:sz w:val="16"/>
-          <w:szCs w:val="16"/>
-        </w:rPr>
-        <w:t>Optimized</w:t>
-      </w:r>
-      <w:r>
-        <w:rPr>
-          <w:sz w:val="16"/>
-          <w:szCs w:val="16"/>
-        </w:rPr>
-        <w:t xml:space="preserve"> OS in addition to Ubuntu and Windows Server.</w:t>
+        <w:t>Microsoft’s AKS does support open-source Ubuntu in addition to Windows Server. When it comes to operating system support, GKE supports Container Optimized OS in addition to Ubuntu and Windows Server.</w:t>
       </w:r>
     </w:p>
     <w:p>
@@ -1131,29 +1078,7 @@
           <w:sz w:val="24"/>
           <w:szCs w:val="24"/>
         </w:rPr>
-        <w:t xml:space="preserve">What </w:t>
-      </w:r>
-      <w:proofErr w:type="gramStart"/>
-      <w:r>
-        <w:rPr>
-          <w:rFonts w:ascii="CMR10" w:eastAsia="CMR10" w:cs="CMR10"/>
-          <w:b/>
-          <w:bCs/>
-          <w:sz w:val="24"/>
-          <w:szCs w:val="24"/>
-        </w:rPr>
-        <w:t>are</w:t>
-      </w:r>
-      <w:proofErr w:type="gramEnd"/>
-      <w:r>
-        <w:rPr>
-          <w:rFonts w:ascii="CMR10" w:eastAsia="CMR10" w:cs="CMR10"/>
-          <w:b/>
-          <w:bCs/>
-          <w:sz w:val="24"/>
-          <w:szCs w:val="24"/>
-        </w:rPr>
-        <w:t xml:space="preserve"> the list of services that we need to activate on GCP?</w:t>
+        <w:t>What are the list of services that we need to activate on GCP?</w:t>
       </w:r>
     </w:p>
     <w:p>
@@ -1445,90 +1370,15 @@
           <w:sz w:val="16"/>
           <w:szCs w:val="16"/>
         </w:rPr>
-        <w:lastRenderedPageBreak/>
-        <w:t xml:space="preserve">ii. </w:t>
-      </w:r>
-      <w:r>
-        <w:rPr>
-          <w:rFonts w:eastAsia="CMR10" w:cstheme="minorHAnsi"/>
-          <w:sz w:val="16"/>
-          <w:szCs w:val="16"/>
-        </w:rPr>
-        <w:t xml:space="preserve">Deploying an API on a </w:t>
-      </w:r>
-      <w:r>
-        <w:rPr>
-          <w:rFonts w:eastAsia="CMR10" w:cstheme="minorHAnsi"/>
-          <w:sz w:val="16"/>
-          <w:szCs w:val="16"/>
-        </w:rPr>
-        <w:t>subdomain (</w:t>
-      </w:r>
-      <w:r>
-        <w:rPr>
-          <w:rFonts w:eastAsia="CMR10" w:cstheme="minorHAnsi"/>
-          <w:sz w:val="16"/>
-          <w:szCs w:val="16"/>
-        </w:rPr>
-        <w:t xml:space="preserve">Set the host </w:t>
-      </w:r>
-      <w:proofErr w:type="gramStart"/>
-      <w:r>
-        <w:rPr>
-          <w:rFonts w:eastAsia="CMR10" w:cstheme="minorHAnsi"/>
-          <w:sz w:val="16"/>
-          <w:szCs w:val="16"/>
-        </w:rPr>
-        <w:t>field</w:t>
-      </w:r>
-      <w:r>
-        <w:rPr>
-          <w:rFonts w:eastAsia="CMR10" w:cstheme="minorHAnsi"/>
-          <w:sz w:val="16"/>
-          <w:szCs w:val="16"/>
-        </w:rPr>
-        <w:t xml:space="preserve"> ,</w:t>
-      </w:r>
-      <w:proofErr w:type="gramEnd"/>
-      <w:r>
-        <w:rPr>
-          <w:rFonts w:eastAsia="CMR10" w:cstheme="minorHAnsi"/>
-          <w:sz w:val="16"/>
-          <w:szCs w:val="16"/>
-        </w:rPr>
-        <w:t xml:space="preserve"> </w:t>
-      </w:r>
-      <w:r>
-        <w:rPr>
-          <w:rFonts w:eastAsia="CMR10" w:cstheme="minorHAnsi"/>
-          <w:sz w:val="16"/>
-          <w:szCs w:val="16"/>
-        </w:rPr>
-        <w:t>Deploy the Endpoints configuration</w:t>
-      </w:r>
-      <w:r>
-        <w:rPr>
-          <w:rFonts w:eastAsia="CMR10" w:cstheme="minorHAnsi"/>
-          <w:sz w:val="16"/>
-          <w:szCs w:val="16"/>
-        </w:rPr>
-        <w:t xml:space="preserve">, </w:t>
-      </w:r>
-      <w:r>
-        <w:rPr>
-          <w:rFonts w:eastAsia="CMR10" w:cstheme="minorHAnsi"/>
-          <w:sz w:val="16"/>
-          <w:szCs w:val="16"/>
-        </w:rPr>
-        <w:t>Deploy the API backend.</w:t>
-      </w:r>
-      <w:r>
-        <w:rPr>
-          <w:rFonts w:eastAsia="CMR10" w:cstheme="minorHAnsi"/>
-          <w:sz w:val="16"/>
-          <w:szCs w:val="16"/>
-        </w:rPr>
-        <w:t>)</w:t>
+        <w:t xml:space="preserve">ii. Deploying an API on a </w:t>
+      </w:r>
+      <w:r>
+        <w:rPr>
+          <w:rFonts w:eastAsia="CMR10" w:cstheme="minorHAnsi"/>
+          <w:sz w:val="16"/>
+          <w:szCs w:val="16"/>
+        </w:rPr>
+        <w:t>subdomain (Set the host field , Deploy the Endpoints configuration, Deploy the API backend.)</w:t>
       </w:r>
     </w:p>
     <w:p>
@@ -1636,6 +1486,7 @@
           <w:sz w:val="16"/>
           <w:szCs w:val="16"/>
         </w:rPr>
+        <w:lastRenderedPageBreak/>
         <w:t>Set up a VPN for communication between the migration source and destination. Plan for and create a secure connection between Azure and Google Cloud. One way to do this is to follow this guide.</w:t>
       </w:r>
     </w:p>
@@ -1780,7 +1631,6 @@
           <w:sz w:val="16"/>
           <w:szCs w:val="16"/>
         </w:rPr>
-        <w:lastRenderedPageBreak/>
         <w:t>Migrate a wave of VMs. Migrate for Compute Engine organizes groups of VMs into waves. When you understand the dependencies of your applications, create runbooks that contain groups of VMs, then begin your migration.</w:t>
       </w:r>
     </w:p>
@@ -2141,7 +1991,6 @@
           <w:sz w:val="20"/>
           <w:szCs w:val="20"/>
         </w:rPr>
-        <w:lastRenderedPageBreak/>
         <w:t>Prepare teams for a Google Cloud migration</w:t>
       </w:r>
     </w:p>
@@ -2210,15 +2059,7 @@
           <w:sz w:val="20"/>
           <w:szCs w:val="20"/>
         </w:rPr>
-        <w:t>Use monitoring and automation to safeguard performanc</w:t>
-      </w:r>
-      <w:r>
-        <w:rPr>
-          <w:rFonts w:eastAsia="CMR10" w:cstheme="minorHAnsi"/>
-          <w:sz w:val="20"/>
-          <w:szCs w:val="20"/>
-        </w:rPr>
-        <w:t>e</w:t>
+        <w:t>Use monitoring and automation to safeguard performance</w:t>
       </w:r>
     </w:p>
     <w:p>
@@ -2237,6 +2078,7 @@
           <w:sz w:val="16"/>
           <w:szCs w:val="16"/>
         </w:rPr>
+        <w:lastRenderedPageBreak/>
         <w:t xml:space="preserve">NAPM solutions such as </w:t>
       </w:r>
       <w:proofErr w:type="spellStart"/>
@@ -2491,7 +2333,6 @@
           <w:sz w:val="16"/>
           <w:szCs w:val="16"/>
         </w:rPr>
-        <w:lastRenderedPageBreak/>
         <w:t>Google’s migration tools help with in-cloud testing and validation during migration, which can help spot performance issues early. Workloads also can be migrated in phases (known as “migration waves”) for a more orderly migration.</w:t>
       </w:r>
     </w:p>
@@ -2549,25 +2390,7 @@
           <w:sz w:val="16"/>
           <w:szCs w:val="16"/>
         </w:rPr>
-        <w:t xml:space="preserve">App optimization during a cloud migration is simply not possible without close monitoring and management of network and application performance. That’s why Google </w:t>
-      </w:r>
-      <w:proofErr w:type="gramStart"/>
-      <w:r>
-        <w:rPr>
-          <w:rFonts w:eastAsia="CMR10" w:cstheme="minorHAnsi"/>
-          <w:sz w:val="16"/>
-          <w:szCs w:val="16"/>
-        </w:rPr>
-        <w:t>actually recommends</w:t>
-      </w:r>
-      <w:proofErr w:type="gramEnd"/>
-      <w:r>
-        <w:rPr>
-          <w:rFonts w:eastAsia="CMR10" w:cstheme="minorHAnsi"/>
-          <w:sz w:val="16"/>
-          <w:szCs w:val="16"/>
-        </w:rPr>
-        <w:t xml:space="preserve"> that its enterprise customers deploy a monitoring and alerting system to ensure applications and networks achieve and maintain optimal performance both during and after a cloud migration.</w:t>
+        <w:t>App optimization during a cloud migration is simply not possible without close monitoring and management of network and application performance. That’s why Google actually recommends that its enterprise customers deploy a monitoring and alerting system to ensure applications and networks achieve and maintain optimal performance both during and after a cloud migration.</w:t>
       </w:r>
     </w:p>
     <w:p>

</xml_diff>